<commit_message>
add some empty method to message
</commit_message>
<xml_diff>
--- a/doc/api/API定义.docx
+++ b/doc/api/API定义.docx
@@ -2867,31 +2867,16 @@
         </w:rPr>
         <w:t>：</w:t>
       </w:r>
-      <w:r>
-        <w:fldChar w:fldCharType="begin"/>
-      </w:r>
-      <w:r>
-        <w:instrText xml:space="preserve"> HYPERLINK "http://0.0.0.0/api/user/editProfile" </w:instrText>
-      </w:r>
-      <w:r>
-        <w:fldChar w:fldCharType="separate"/>
-      </w:r>
-      <w:r>
-        <w:rPr>
-          <w:rStyle w:val="a4"/>
-          <w:sz w:val="28"/>
-          <w:szCs w:val="28"/>
-        </w:rPr>
-        <w:t>http://0.0.0.0/api/user/editProfile</w:t>
-      </w:r>
-      <w:r>
-        <w:rPr>
-          <w:rStyle w:val="a4"/>
-          <w:sz w:val="28"/>
-          <w:szCs w:val="28"/>
-        </w:rPr>
-        <w:fldChar w:fldCharType="end"/>
-      </w:r>
+      <w:hyperlink r:id="rId8" w:history="1">
+        <w:r>
+          <w:rPr>
+            <w:rStyle w:val="a4"/>
+            <w:sz w:val="28"/>
+            <w:szCs w:val="28"/>
+          </w:rPr>
+          <w:t>http://0.0.0.0/api/user/editProfile</w:t>
+        </w:r>
+      </w:hyperlink>
     </w:p>
     <w:p>
       <w:pPr>
@@ -5790,7 +5775,7 @@
         </w:rPr>
         <w:t xml:space="preserve"> </w:t>
       </w:r>
-      <w:hyperlink r:id="rId8" w:history="1">
+      <w:hyperlink r:id="rId9" w:history="1">
         <w:r>
           <w:rPr>
             <w:rStyle w:val="a4"/>
@@ -6616,7 +6601,7 @@
         </w:rPr>
         <w:t xml:space="preserve">URL: </w:t>
       </w:r>
-      <w:hyperlink r:id="rId9" w:history="1">
+      <w:hyperlink r:id="rId10" w:history="1">
         <w:r>
           <w:rPr>
             <w:rStyle w:val="a4"/>
@@ -7896,31 +7881,16 @@
         </w:rPr>
         <w:t>：</w:t>
       </w:r>
-      <w:r>
-        <w:fldChar w:fldCharType="begin"/>
-      </w:r>
-      <w:r>
-        <w:instrText xml:space="preserve"> HYPERLINK "http://0.0.0.0/api/user/score" </w:instrText>
-      </w:r>
-      <w:r>
-        <w:fldChar w:fldCharType="separate"/>
-      </w:r>
-      <w:r>
-        <w:rPr>
-          <w:rStyle w:val="a4"/>
-          <w:sz w:val="28"/>
-          <w:szCs w:val="28"/>
-        </w:rPr>
-        <w:t>http://0.0.0.0/api/user/score</w:t>
-      </w:r>
-      <w:r>
-        <w:rPr>
-          <w:rStyle w:val="a4"/>
-          <w:sz w:val="28"/>
-          <w:szCs w:val="28"/>
-        </w:rPr>
-        <w:fldChar w:fldCharType="end"/>
-      </w:r>
+      <w:hyperlink r:id="rId11" w:history="1">
+        <w:r>
+          <w:rPr>
+            <w:rStyle w:val="a4"/>
+            <w:sz w:val="28"/>
+            <w:szCs w:val="28"/>
+          </w:rPr>
+          <w:t>http://0.0.0.0/api/user/score</w:t>
+        </w:r>
+      </w:hyperlink>
     </w:p>
     <w:p>
       <w:pPr>
@@ -7977,31 +7947,16 @@
         </w:rPr>
         <w:t>：</w:t>
       </w:r>
-      <w:r>
-        <w:fldChar w:fldCharType="begin"/>
-      </w:r>
-      <w:r>
-        <w:instrText xml:space="preserve"> HYPERLINK "http://0.0.0.0/api/goods/publish" </w:instrText>
-      </w:r>
-      <w:r>
-        <w:fldChar w:fldCharType="separate"/>
-      </w:r>
-      <w:r>
-        <w:rPr>
-          <w:rStyle w:val="a4"/>
-          <w:sz w:val="28"/>
-          <w:szCs w:val="28"/>
-        </w:rPr>
-        <w:t>http://0.0.0.0/api/goods/publish</w:t>
-      </w:r>
-      <w:r>
-        <w:rPr>
-          <w:rStyle w:val="a4"/>
-          <w:sz w:val="28"/>
-          <w:szCs w:val="28"/>
-        </w:rPr>
-        <w:fldChar w:fldCharType="end"/>
-      </w:r>
+      <w:hyperlink r:id="rId12" w:history="1">
+        <w:r>
+          <w:rPr>
+            <w:rStyle w:val="a4"/>
+            <w:sz w:val="28"/>
+            <w:szCs w:val="28"/>
+          </w:rPr>
+          <w:t>http://0.0.0.0/api/goods/publish</w:t>
+        </w:r>
+      </w:hyperlink>
     </w:p>
     <w:p>
       <w:pPr>
@@ -11588,7 +11543,17 @@
                 <w:sz w:val="28"/>
                 <w:szCs w:val="28"/>
               </w:rPr>
-              <w:t>必选</w:t>
+              <w:t>必</w:t>
+            </w:r>
+            <w:bookmarkStart w:id="0" w:name="_GoBack"/>
+            <w:bookmarkEnd w:id="0"/>
+            <w:r>
+              <w:rPr>
+                <w:rFonts w:hint="eastAsia"/>
+                <w:sz w:val="28"/>
+                <w:szCs w:val="28"/>
+              </w:rPr>
+              <w:t>选</w:t>
             </w:r>
           </w:p>
         </w:tc>
@@ -12066,16 +12031,20 @@
             <w:pPr>
               <w:rPr>
                 <w:rFonts w:eastAsia="宋体"/>
-                <w:sz w:val="28"/>
-                <w:szCs w:val="28"/>
-              </w:rPr>
-            </w:pPr>
-            <w:proofErr w:type="gramStart"/>
-            <w:r>
-              <w:rPr>
-                <w:rFonts w:hint="eastAsia"/>
-                <w:sz w:val="28"/>
-                <w:szCs w:val="28"/>
+                <w:color w:val="FF0000"/>
+                <w:sz w:val="28"/>
+                <w:szCs w:val="28"/>
+                <w:highlight w:val="yellow"/>
+              </w:rPr>
+            </w:pPr>
+            <w:proofErr w:type="gramStart"/>
+            <w:r>
+              <w:rPr>
+                <w:rFonts w:hint="eastAsia"/>
+                <w:color w:val="FF0000"/>
+                <w:sz w:val="28"/>
+                <w:szCs w:val="28"/>
+                <w:highlight w:val="yellow"/>
               </w:rPr>
               <w:t>time</w:t>
             </w:r>
@@ -12090,16 +12059,20 @@
             <w:pPr>
               <w:rPr>
                 <w:rFonts w:eastAsia="宋体"/>
-                <w:sz w:val="28"/>
-                <w:szCs w:val="28"/>
-              </w:rPr>
-            </w:pPr>
-            <w:proofErr w:type="gramStart"/>
-            <w:r>
-              <w:rPr>
-                <w:rFonts w:hint="eastAsia"/>
-                <w:sz w:val="28"/>
-                <w:szCs w:val="28"/>
+                <w:color w:val="FF0000"/>
+                <w:sz w:val="28"/>
+                <w:szCs w:val="28"/>
+                <w:highlight w:val="yellow"/>
+              </w:rPr>
+            </w:pPr>
+            <w:proofErr w:type="gramStart"/>
+            <w:r>
+              <w:rPr>
+                <w:rFonts w:hint="eastAsia"/>
+                <w:color w:val="FF0000"/>
+                <w:sz w:val="28"/>
+                <w:szCs w:val="28"/>
+                <w:highlight w:val="yellow"/>
               </w:rPr>
               <w:t>true</w:t>
             </w:r>
@@ -12114,16 +12087,20 @@
             <w:pPr>
               <w:rPr>
                 <w:rFonts w:eastAsia="宋体"/>
-                <w:sz w:val="28"/>
-                <w:szCs w:val="28"/>
-              </w:rPr>
-            </w:pPr>
-            <w:proofErr w:type="gramStart"/>
-            <w:r>
-              <w:rPr>
-                <w:rFonts w:hint="eastAsia"/>
-                <w:sz w:val="28"/>
-                <w:szCs w:val="28"/>
+                <w:color w:val="FF0000"/>
+                <w:sz w:val="28"/>
+                <w:szCs w:val="28"/>
+                <w:highlight w:val="yellow"/>
+              </w:rPr>
+            </w:pPr>
+            <w:proofErr w:type="gramStart"/>
+            <w:r>
+              <w:rPr>
+                <w:rFonts w:hint="eastAsia"/>
+                <w:color w:val="FF0000"/>
+                <w:sz w:val="28"/>
+                <w:szCs w:val="28"/>
+                <w:highlight w:val="yellow"/>
               </w:rPr>
               <w:t>date</w:t>
             </w:r>
@@ -12138,15 +12115,19 @@
             <w:pPr>
               <w:rPr>
                 <w:rFonts w:eastAsia="宋体"/>
-                <w:sz w:val="28"/>
-                <w:szCs w:val="28"/>
-              </w:rPr>
-            </w:pPr>
-            <w:r>
-              <w:rPr>
-                <w:rFonts w:hint="eastAsia"/>
-                <w:sz w:val="28"/>
-                <w:szCs w:val="28"/>
+                <w:color w:val="FF0000"/>
+                <w:sz w:val="28"/>
+                <w:szCs w:val="28"/>
+                <w:highlight w:val="yellow"/>
+              </w:rPr>
+            </w:pPr>
+            <w:r>
+              <w:rPr>
+                <w:rFonts w:hint="eastAsia"/>
+                <w:color w:val="FF0000"/>
+                <w:sz w:val="28"/>
+                <w:szCs w:val="28"/>
+                <w:highlight w:val="yellow"/>
               </w:rPr>
               <w:t>发送时间</w:t>
             </w:r>
@@ -15460,8 +15441,6 @@
           <w:szCs w:val="28"/>
         </w:rPr>
       </w:pPr>
-      <w:bookmarkStart w:id="0" w:name="_GoBack"/>
-      <w:bookmarkEnd w:id="0"/>
       <w:r>
         <w:rPr>
           <w:rFonts w:hint="eastAsia"/>
@@ -15498,33 +15477,17 @@
         </w:rPr>
         <w:t>：</w:t>
       </w:r>
-      <w:r>
-        <w:fldChar w:fldCharType="begin"/>
-      </w:r>
-      <w:r>
-        <w:instrText xml:space="preserve"> HYPERLINK "http://0.0.0.0/api/img/upload" </w:instrText>
-      </w:r>
-      <w:r>
-        <w:fldChar w:fldCharType="separate"/>
-      </w:r>
-      <w:r>
-        <w:rPr>
-          <w:rStyle w:val="a4"/>
-          <w:b/>
-          <w:sz w:val="28"/>
-          <w:szCs w:val="28"/>
-        </w:rPr>
-        <w:t>http://0.0.0.0/api/img/upload</w:t>
-      </w:r>
-      <w:r>
-        <w:rPr>
-          <w:rStyle w:val="a4"/>
-          <w:b/>
-          <w:sz w:val="28"/>
-          <w:szCs w:val="28"/>
-        </w:rPr>
-        <w:fldChar w:fldCharType="end"/>
-      </w:r>
+      <w:hyperlink r:id="rId13" w:history="1">
+        <w:r>
+          <w:rPr>
+            <w:rStyle w:val="a4"/>
+            <w:b/>
+            <w:sz w:val="28"/>
+            <w:szCs w:val="28"/>
+          </w:rPr>
+          <w:t>http://0.0.0.0/api/img/upload</w:t>
+        </w:r>
+      </w:hyperlink>
     </w:p>
     <w:p>
       <w:pPr>
@@ -18489,7 +18452,7 @@
 </file>
 
 <file path=customXml/itemProps1.xml><?xml version="1.0" encoding="utf-8"?>
-<ds:datastoreItem xmlns:ds="http://schemas.openxmlformats.org/officeDocument/2006/customXml" ds:itemID="{F7BF4C42-A65D-EB42-8BC7-6AB5D3EB507F}">
+<ds:datastoreItem xmlns:ds="http://schemas.openxmlformats.org/officeDocument/2006/customXml" ds:itemID="{C816B8EB-FFBA-5845-9B45-F9577EE6174E}">
   <ds:schemaRefs>
     <ds:schemaRef ds:uri="http://schemas.openxmlformats.org/officeDocument/2006/bibliography"/>
   </ds:schemaRefs>

</xml_diff>

<commit_message>
modify list param for goods,message,comments
</commit_message>
<xml_diff>
--- a/doc/api/API定义.docx
+++ b/doc/api/API定义.docx
@@ -38,7 +38,84 @@
         <w:t>定义</w:t>
       </w:r>
     </w:p>
-    <w:p/>
+    <w:p>
+      <w:pPr>
+        <w:rPr>
+          <w:rFonts w:hint="eastAsia"/>
+          <w:sz w:val="28"/>
+          <w:szCs w:val="28"/>
+        </w:rPr>
+      </w:pPr>
+      <w:r>
+        <w:rPr>
+          <w:rFonts w:hint="eastAsia"/>
+          <w:sz w:val="28"/>
+          <w:szCs w:val="28"/>
+        </w:rPr>
+        <w:t>接口地址：</w:t>
+      </w:r>
+      <w:hyperlink r:id="rId7" w:history="1">
+        <w:r>
+          <w:rPr>
+            <w:rStyle w:val="a4"/>
+            <w:sz w:val="28"/>
+            <w:szCs w:val="28"/>
+          </w:rPr>
+          <w:t>http://210.51.190.172/threek/</w:t>
+        </w:r>
+      </w:hyperlink>
+    </w:p>
+    <w:p>
+      <w:pPr>
+        <w:rPr>
+          <w:sz w:val="28"/>
+          <w:szCs w:val="28"/>
+        </w:rPr>
+      </w:pPr>
+      <w:r>
+        <w:rPr>
+          <w:rFonts w:hint="eastAsia"/>
+          <w:sz w:val="28"/>
+          <w:szCs w:val="28"/>
+        </w:rPr>
+        <w:t>调用示例：登陆：</w:t>
+      </w:r>
+    </w:p>
+    <w:p>
+      <w:pPr>
+        <w:rPr>
+          <w:sz w:val="28"/>
+          <w:szCs w:val="28"/>
+          <w:u w:val="single"/>
+        </w:rPr>
+      </w:pPr>
+      <w:hyperlink r:id="rId8" w:history="1">
+        <w:r>
+          <w:rPr>
+            <w:rStyle w:val="a4"/>
+            <w:sz w:val="28"/>
+            <w:szCs w:val="28"/>
+          </w:rPr>
+          <w:t>http://210.51.190.172/threek/</w:t>
+        </w:r>
+      </w:hyperlink>
+      <w:r>
+        <w:rPr>
+          <w:sz w:val="28"/>
+          <w:szCs w:val="28"/>
+          <w:u w:val="single"/>
+        </w:rPr>
+        <w:t>user/login</w:t>
+      </w:r>
+      <w:r>
+        <w:rPr>
+          <w:sz w:val="28"/>
+          <w:szCs w:val="28"/>
+          <w:u w:val="single"/>
+        </w:rPr>
+        <w:t>?account=xx&amp;password=x</w:t>
+      </w:r>
+    </w:p>
     <w:p>
       <w:pPr>
         <w:pStyle w:val="a3"/>
@@ -83,7 +160,7 @@
           <w:sz w:val="28"/>
           <w:szCs w:val="28"/>
         </w:rPr>
-        <w:t>http://0.0.0.0/api/user/login</w:t>
+        <w:t>/user/login</w:t>
       </w:r>
     </w:p>
     <w:p>
@@ -632,14 +709,14 @@
         </w:rPr>
         <w:t xml:space="preserve">URL: </w:t>
       </w:r>
-      <w:hyperlink r:id="rId7" w:history="1">
+      <w:hyperlink r:id="rId9" w:history="1">
         <w:r>
           <w:rPr>
             <w:rStyle w:val="a4"/>
             <w:sz w:val="28"/>
             <w:szCs w:val="28"/>
           </w:rPr>
-          <w:t>http://0.0.0.0/api/user/reg</w:t>
+          <w:t>/user/reg</w:t>
         </w:r>
       </w:hyperlink>
     </w:p>
@@ -687,6 +764,7 @@
           <w:sz w:val="28"/>
           <w:szCs w:val="28"/>
         </w:rPr>
+        <w:lastRenderedPageBreak/>
         <w:t>请求参数：</w:t>
       </w:r>
     </w:p>
@@ -798,7 +876,6 @@
                 <w:sz w:val="28"/>
                 <w:szCs w:val="28"/>
               </w:rPr>
-              <w:lastRenderedPageBreak/>
               <w:t>account</w:t>
             </w:r>
             <w:proofErr w:type="gramEnd"/>
@@ -1138,7 +1215,7 @@
           <w:sz w:val="28"/>
           <w:szCs w:val="28"/>
         </w:rPr>
-        <w:t>http://0.0.0.0/api/user/logout</w:t>
+        <w:t>/user/logout</w:t>
       </w:r>
     </w:p>
     <w:p>
@@ -1629,7 +1706,7 @@
           <w:sz w:val="28"/>
           <w:szCs w:val="28"/>
         </w:rPr>
-        <w:t>http://0.0.0.0/api/user/</w:t>
+        <w:t>/user/</w:t>
       </w:r>
       <w:r>
         <w:rPr>
@@ -2166,7 +2243,7 @@
           <w:sz w:val="28"/>
           <w:szCs w:val="28"/>
         </w:rPr>
-        <w:t>http://0.0.0.0/api/user/profile</w:t>
+        <w:t>/user/profile</w:t>
       </w:r>
     </w:p>
     <w:p>
@@ -2867,16 +2944,31 @@
         </w:rPr>
         <w:t>：</w:t>
       </w:r>
-      <w:hyperlink r:id="rId8" w:history="1">
-        <w:r>
-          <w:rPr>
-            <w:rStyle w:val="a4"/>
-            <w:sz w:val="28"/>
-            <w:szCs w:val="28"/>
-          </w:rPr>
-          <w:t>http://0.0.0.0/api/user/editProfile</w:t>
-        </w:r>
-      </w:hyperlink>
+      <w:r>
+        <w:fldChar w:fldCharType="begin"/>
+      </w:r>
+      <w:r>
+        <w:instrText xml:space="preserve"> HYPERLINK "http://0.0.0.0/api/user/editProfile" </w:instrText>
+      </w:r>
+      <w:r>
+        <w:fldChar w:fldCharType="separate"/>
+      </w:r>
+      <w:r>
+        <w:rPr>
+          <w:rStyle w:val="a4"/>
+          <w:sz w:val="28"/>
+          <w:szCs w:val="28"/>
+        </w:rPr>
+        <w:t>/user/editProfile</w:t>
+      </w:r>
+      <w:r>
+        <w:rPr>
+          <w:rStyle w:val="a4"/>
+          <w:sz w:val="28"/>
+          <w:szCs w:val="28"/>
+        </w:rPr>
+        <w:fldChar w:fldCharType="end"/>
+      </w:r>
     </w:p>
     <w:p>
       <w:pPr>
@@ -3661,15 +3753,9 @@
           <w:sz w:val="28"/>
           <w:szCs w:val="28"/>
         </w:rPr>
-        <w:t>http://0.0.0.</w:t>
-      </w:r>
-      <w:r>
-        <w:rPr>
-          <w:sz w:val="28"/>
-          <w:szCs w:val="28"/>
-        </w:rPr>
-        <w:t>0/api/goods/</w:t>
-      </w:r>
+        <w:t>/goods/</w:t>
+      </w:r>
+      <w:proofErr w:type="spellStart"/>
       <w:r>
         <w:rPr>
           <w:sz w:val="28"/>
@@ -3684,6 +3770,7 @@
         </w:rPr>
         <w:t>ist</w:t>
       </w:r>
+      <w:proofErr w:type="spellEnd"/>
     </w:p>
     <w:p>
       <w:pPr>
@@ -4184,17 +4271,18 @@
           <w:p>
             <w:pPr>
               <w:rPr>
-                <w:sz w:val="28"/>
-                <w:szCs w:val="28"/>
-              </w:rPr>
-            </w:pPr>
-            <w:r>
-              <w:rPr>
-                <w:rFonts w:hint="eastAsia"/>
-                <w:sz w:val="28"/>
-                <w:szCs w:val="28"/>
-              </w:rPr>
-              <w:t>每页条数</w:t>
+                <w:rFonts w:hint="eastAsia"/>
+                <w:sz w:val="28"/>
+                <w:szCs w:val="28"/>
+              </w:rPr>
+            </w:pPr>
+            <w:r>
+              <w:rPr>
+                <w:rFonts w:hint="eastAsia"/>
+                <w:sz w:val="28"/>
+                <w:szCs w:val="28"/>
+              </w:rPr>
+              <w:t>获取条数</w:t>
             </w:r>
             <w:r>
               <w:rPr>
@@ -4234,15 +4322,24 @@
                 <w:szCs w:val="28"/>
               </w:rPr>
             </w:pPr>
-            <w:proofErr w:type="gramStart"/>
-            <w:r>
-              <w:rPr>
-                <w:sz w:val="28"/>
-                <w:szCs w:val="28"/>
-              </w:rPr>
-              <w:t>page</w:t>
-            </w:r>
-            <w:proofErr w:type="gramEnd"/>
+            <w:proofErr w:type="spellStart"/>
+            <w:proofErr w:type="gramStart"/>
+            <w:r>
+              <w:rPr>
+                <w:sz w:val="28"/>
+                <w:szCs w:val="28"/>
+              </w:rPr>
+              <w:t>get</w:t>
+            </w:r>
+            <w:proofErr w:type="gramEnd"/>
+            <w:r>
+              <w:rPr>
+                <w:sz w:val="28"/>
+                <w:szCs w:val="28"/>
+              </w:rPr>
+              <w:t>_time</w:t>
+            </w:r>
+            <w:proofErr w:type="spellEnd"/>
           </w:p>
         </w:tc>
         <w:tc>
@@ -4308,23 +4405,59 @@
                 <w:sz w:val="28"/>
                 <w:szCs w:val="28"/>
               </w:rPr>
-              <w:t>页面码</w:t>
-            </w:r>
-            <w:r>
-              <w:rPr>
-                <w:rFonts w:hint="eastAsia"/>
-                <w:sz w:val="28"/>
-                <w:szCs w:val="28"/>
-              </w:rPr>
-              <w:t>，默认</w:t>
-            </w:r>
-            <w:r>
-              <w:rPr>
-                <w:rFonts w:hint="eastAsia"/>
-                <w:sz w:val="28"/>
-                <w:szCs w:val="28"/>
-              </w:rPr>
-              <w:t>0</w:t>
+              <w:t>获取开始时间</w:t>
+            </w:r>
+            <w:r>
+              <w:rPr>
+                <w:sz w:val="28"/>
+                <w:szCs w:val="28"/>
+              </w:rPr>
+              <w:t>(</w:t>
+            </w:r>
+            <w:r>
+              <w:rPr>
+                <w:rFonts w:hint="eastAsia"/>
+                <w:sz w:val="28"/>
+                <w:szCs w:val="28"/>
+              </w:rPr>
+              <w:t>不传此参数</w:t>
+            </w:r>
+            <w:r>
+              <w:rPr>
+                <w:sz w:val="28"/>
+                <w:szCs w:val="28"/>
+              </w:rPr>
+              <w:t xml:space="preserve">, </w:t>
+            </w:r>
+            <w:r>
+              <w:rPr>
+                <w:rFonts w:hint="eastAsia"/>
+                <w:sz w:val="28"/>
+                <w:szCs w:val="28"/>
+              </w:rPr>
+              <w:t>会返回前</w:t>
+            </w:r>
+            <w:r>
+              <w:rPr>
+                <w:sz w:val="28"/>
+                <w:szCs w:val="28"/>
+              </w:rPr>
+              <w:t>count</w:t>
+            </w:r>
+            <w:r>
+              <w:rPr>
+                <w:rFonts w:hint="eastAsia"/>
+                <w:sz w:val="28"/>
+                <w:szCs w:val="28"/>
+              </w:rPr>
+              <w:t>条</w:t>
+            </w:r>
+            <w:r>
+              <w:rPr>
+                <w:sz w:val="28"/>
+                <w:szCs w:val="28"/>
+              </w:rPr>
+              <w:t>)</w:t>
             </w:r>
           </w:p>
         </w:tc>
@@ -4347,7 +4480,7 @@
                 <w:sz w:val="28"/>
                 <w:szCs w:val="28"/>
               </w:rPr>
-              <w:t>status</w:t>
+              <w:t>op</w:t>
             </w:r>
             <w:proofErr w:type="gramEnd"/>
           </w:p>
@@ -4385,14 +4518,16 @@
                 <w:szCs w:val="28"/>
               </w:rPr>
             </w:pPr>
-            <w:proofErr w:type="gramStart"/>
-            <w:r>
-              <w:rPr>
-                <w:sz w:val="28"/>
-                <w:szCs w:val="28"/>
-              </w:rPr>
-              <w:t>byte</w:t>
-            </w:r>
+            <w:proofErr w:type="spellStart"/>
+            <w:proofErr w:type="gramStart"/>
+            <w:r>
+              <w:rPr>
+                <w:sz w:val="28"/>
+                <w:szCs w:val="28"/>
+              </w:rPr>
+              <w:t>int</w:t>
+            </w:r>
+            <w:proofErr w:type="spellEnd"/>
             <w:proofErr w:type="gramEnd"/>
           </w:p>
         </w:tc>
@@ -4409,34 +4544,43 @@
             </w:pPr>
             <w:r>
               <w:rPr>
-                <w:rFonts w:hint="eastAsia"/>
-                <w:sz w:val="28"/>
-                <w:szCs w:val="28"/>
-              </w:rPr>
-              <w:t>0</w:t>
-            </w:r>
-            <w:r>
-              <w:rPr>
-                <w:rFonts w:hint="eastAsia"/>
-                <w:sz w:val="28"/>
-                <w:szCs w:val="28"/>
-              </w:rPr>
-              <w:t>：发布中</w:t>
-            </w:r>
-            <w:r>
-              <w:rPr>
-                <w:rFonts w:hint="eastAsia"/>
-                <w:sz w:val="28"/>
-                <w:szCs w:val="28"/>
-              </w:rPr>
-              <w:t>，默认为</w:t>
-            </w:r>
-            <w:r>
-              <w:rPr>
-                <w:sz w:val="28"/>
-                <w:szCs w:val="28"/>
-              </w:rPr>
-              <w:t>0</w:t>
+                <w:sz w:val="28"/>
+                <w:szCs w:val="28"/>
+              </w:rPr>
+              <w:t>1:</w:t>
+            </w:r>
+            <w:r>
+              <w:rPr>
+                <w:rFonts w:hint="eastAsia"/>
+                <w:sz w:val="28"/>
+                <w:szCs w:val="28"/>
+              </w:rPr>
+              <w:t>获取最新商品</w:t>
+            </w:r>
+            <w:r>
+              <w:rPr>
+                <w:rFonts w:hint="eastAsia"/>
+                <w:sz w:val="28"/>
+                <w:szCs w:val="28"/>
+              </w:rPr>
+              <w:t>（大于</w:t>
+            </w:r>
+            <w:proofErr w:type="spellStart"/>
+            <w:r>
+              <w:rPr>
+                <w:sz w:val="28"/>
+                <w:szCs w:val="28"/>
+              </w:rPr>
+              <w:t>get_time</w:t>
+            </w:r>
+            <w:proofErr w:type="spellEnd"/>
+            <w:r>
+              <w:rPr>
+                <w:rFonts w:hint="eastAsia"/>
+                <w:sz w:val="28"/>
+                <w:szCs w:val="28"/>
+              </w:rPr>
+              <w:t>），</w:t>
             </w:r>
             <w:r>
               <w:rPr>
@@ -4446,43 +4590,71 @@
               </w:rPr>
               <w:t xml:space="preserve"> </w:t>
             </w:r>
-            <w:r>
-              <w:rPr>
-                <w:rFonts w:hint="eastAsia"/>
-                <w:sz w:val="28"/>
-                <w:szCs w:val="28"/>
-              </w:rPr>
-              <w:t>，</w:t>
-            </w:r>
-            <w:r>
-              <w:rPr>
-                <w:sz w:val="28"/>
-                <w:szCs w:val="28"/>
-              </w:rPr>
-              <w:t>1</w:t>
-            </w:r>
-            <w:r>
-              <w:rPr>
-                <w:rFonts w:hint="eastAsia"/>
-                <w:sz w:val="28"/>
-                <w:szCs w:val="28"/>
-              </w:rPr>
-              <w:t>：已下架，</w:t>
-            </w:r>
-            <w:r>
-              <w:rPr>
-                <w:sz w:val="28"/>
-                <w:szCs w:val="28"/>
-              </w:rPr>
-              <w:t xml:space="preserve">2: </w:t>
-            </w:r>
-            <w:r>
-              <w:rPr>
-                <w:rFonts w:hint="eastAsia"/>
-                <w:sz w:val="28"/>
-                <w:szCs w:val="28"/>
-              </w:rPr>
-              <w:t>所有</w:t>
+          </w:p>
+          <w:p>
+            <w:pPr>
+              <w:rPr>
+                <w:sz w:val="28"/>
+                <w:szCs w:val="28"/>
+              </w:rPr>
+            </w:pPr>
+            <w:r>
+              <w:rPr>
+                <w:rFonts w:hint="eastAsia"/>
+                <w:sz w:val="28"/>
+                <w:szCs w:val="28"/>
+              </w:rPr>
+              <w:t>-1</w:t>
+            </w:r>
+            <w:r>
+              <w:rPr>
+                <w:sz w:val="28"/>
+                <w:szCs w:val="28"/>
+              </w:rPr>
+              <w:t>:</w:t>
+            </w:r>
+            <w:r>
+              <w:rPr>
+                <w:rFonts w:hint="eastAsia"/>
+                <w:sz w:val="28"/>
+                <w:szCs w:val="28"/>
+              </w:rPr>
+              <w:t>获取更多商品</w:t>
+            </w:r>
+            <w:bookmarkStart w:id="0" w:name="_GoBack"/>
+            <w:bookmarkEnd w:id="0"/>
+            <w:r>
+              <w:rPr>
+                <w:rFonts w:hint="eastAsia"/>
+                <w:sz w:val="28"/>
+                <w:szCs w:val="28"/>
+              </w:rPr>
+              <w:t>（小于</w:t>
+            </w:r>
+            <w:proofErr w:type="spellStart"/>
+            <w:r>
+              <w:rPr>
+                <w:sz w:val="28"/>
+                <w:szCs w:val="28"/>
+              </w:rPr>
+              <w:t>get_time</w:t>
+            </w:r>
+            <w:proofErr w:type="spellEnd"/>
+            <w:r>
+              <w:rPr>
+                <w:rFonts w:hint="eastAsia"/>
+                <w:sz w:val="28"/>
+                <w:szCs w:val="28"/>
+              </w:rPr>
+              <w:t>）</w:t>
+            </w:r>
+            <w:r>
+              <w:rPr>
+                <w:rFonts w:hint="eastAsia"/>
+                <w:sz w:val="28"/>
+                <w:szCs w:val="28"/>
+              </w:rPr>
+              <w:t xml:space="preserve"> </w:t>
             </w:r>
           </w:p>
         </w:tc>
@@ -4570,14 +4742,7 @@
                 <w:sz w:val="28"/>
                 <w:szCs w:val="28"/>
               </w:rPr>
-              <w:t>fi</w:t>
-            </w:r>
-            <w:r>
-              <w:rPr>
-                <w:sz w:val="28"/>
-                <w:szCs w:val="28"/>
-              </w:rPr>
-              <w:t>lter</w:t>
+              <w:t>filter</w:t>
             </w:r>
             <w:r>
               <w:rPr>
@@ -4639,14 +4804,7 @@
                 <w:sz w:val="28"/>
                 <w:szCs w:val="28"/>
               </w:rPr>
-              <w:t>ID</w:t>
-            </w:r>
-            <w:r>
-              <w:rPr>
-                <w:sz w:val="28"/>
-                <w:szCs w:val="28"/>
-              </w:rPr>
-              <w:t xml:space="preserve"> </w:t>
+              <w:t xml:space="preserve">ID </w:t>
             </w:r>
           </w:p>
         </w:tc>
@@ -4767,15 +4925,7 @@
                 <w:sz w:val="28"/>
                 <w:szCs w:val="28"/>
               </w:rPr>
-              <w:t>：关键字</w:t>
-            </w:r>
-            <w:r>
-              <w:rPr>
-                <w:rFonts w:hint="eastAsia"/>
-                <w:sz w:val="28"/>
-                <w:szCs w:val="28"/>
-              </w:rPr>
-              <w:t>，</w:t>
+              <w:t>：关键字，</w:t>
             </w:r>
             <w:r>
               <w:rPr>
@@ -4791,15 +4941,7 @@
                 <w:sz w:val="28"/>
                 <w:szCs w:val="28"/>
               </w:rPr>
-              <w:t>：用户</w:t>
-            </w:r>
-            <w:r>
-              <w:rPr>
-                <w:rFonts w:hint="eastAsia"/>
-                <w:sz w:val="28"/>
-                <w:szCs w:val="28"/>
-              </w:rPr>
-              <w:t>。。。。。</w:t>
+              <w:t>：用户。。。。。</w:t>
             </w:r>
             <w:r>
               <w:rPr>
@@ -5346,14 +5488,14 @@
           <w:sz w:val="28"/>
           <w:szCs w:val="28"/>
         </w:rPr>
-        <w:t>：</w:t>
-      </w:r>
-      <w:r>
-        <w:rPr>
-          <w:sz w:val="28"/>
-          <w:szCs w:val="28"/>
-        </w:rPr>
-        <w:t>http://0.0.0.0/api/goods/offline</w:t>
+        <w:t xml:space="preserve">: </w:t>
+      </w:r>
+      <w:r>
+        <w:rPr>
+          <w:sz w:val="28"/>
+          <w:szCs w:val="28"/>
+        </w:rPr>
+        <w:t>/goods/offline</w:t>
       </w:r>
     </w:p>
     <w:p>
@@ -5775,14 +5917,14 @@
         </w:rPr>
         <w:t xml:space="preserve"> </w:t>
       </w:r>
-      <w:hyperlink r:id="rId9" w:history="1">
+      <w:hyperlink r:id="rId10" w:history="1">
         <w:r>
           <w:rPr>
             <w:rStyle w:val="a4"/>
             <w:sz w:val="28"/>
             <w:szCs w:val="28"/>
           </w:rPr>
-          <w:t>http://0.0.0.0/api/goods/detail</w:t>
+          <w:t>/goods/detail</w:t>
         </w:r>
       </w:hyperlink>
     </w:p>
@@ -6573,6 +6715,7 @@
         <w:ind w:firstLineChars="0"/>
         <w:rPr>
           <w:b/>
+          <w:strike/>
           <w:sz w:val="28"/>
           <w:szCs w:val="28"/>
         </w:rPr>
@@ -6581,6 +6724,7 @@
         <w:rPr>
           <w:rFonts w:hint="eastAsia"/>
           <w:b/>
+          <w:strike/>
           <w:sz w:val="28"/>
           <w:szCs w:val="28"/>
         </w:rPr>
@@ -6601,14 +6745,14 @@
         </w:rPr>
         <w:t xml:space="preserve">URL: </w:t>
       </w:r>
-      <w:hyperlink r:id="rId10" w:history="1">
+      <w:hyperlink r:id="rId11" w:history="1">
         <w:r>
           <w:rPr>
             <w:rStyle w:val="a4"/>
             <w:sz w:val="28"/>
             <w:szCs w:val="28"/>
           </w:rPr>
-          <w:t>http://0.0.0.0/api/user/watch</w:t>
+          <w:t>user/watch</w:t>
         </w:r>
       </w:hyperlink>
     </w:p>
@@ -7148,6 +7292,7 @@
         <w:ind w:firstLineChars="0"/>
         <w:rPr>
           <w:b/>
+          <w:strike/>
           <w:sz w:val="28"/>
           <w:szCs w:val="28"/>
         </w:rPr>
@@ -7156,6 +7301,7 @@
         <w:rPr>
           <w:rFonts w:hint="eastAsia"/>
           <w:b/>
+          <w:strike/>
           <w:sz w:val="28"/>
           <w:szCs w:val="28"/>
         </w:rPr>
@@ -7183,7 +7329,14 @@
           <w:sz w:val="28"/>
           <w:szCs w:val="28"/>
         </w:rPr>
-        <w:t>:http</w:t>
+        <w:t>:</w:t>
+      </w:r>
+      <w:r>
+        <w:rPr>
+          <w:sz w:val="28"/>
+          <w:szCs w:val="28"/>
+        </w:rPr>
+        <w:t>user</w:t>
       </w:r>
       <w:proofErr w:type="spellEnd"/>
       <w:proofErr w:type="gramEnd"/>
@@ -7192,30 +7345,7 @@
           <w:sz w:val="28"/>
           <w:szCs w:val="28"/>
         </w:rPr>
-        <w:t>://0.0.0.0/</w:t>
-      </w:r>
-      <w:proofErr w:type="spellStart"/>
-      <w:r>
-        <w:rPr>
-          <w:sz w:val="28"/>
-          <w:szCs w:val="28"/>
-        </w:rPr>
-        <w:t>api</w:t>
-      </w:r>
-      <w:proofErr w:type="spellEnd"/>
-      <w:r>
-        <w:rPr>
-          <w:sz w:val="28"/>
-          <w:szCs w:val="28"/>
-        </w:rPr>
         <w:t>/</w:t>
-      </w:r>
-      <w:r>
-        <w:rPr>
-          <w:sz w:val="28"/>
-          <w:szCs w:val="28"/>
-        </w:rPr>
-        <w:t>user/</w:t>
       </w:r>
       <w:proofErr w:type="spellStart"/>
       <w:r>
@@ -7844,6 +7974,7 @@
         <w:ind w:firstLineChars="0"/>
         <w:rPr>
           <w:b/>
+          <w:strike/>
           <w:sz w:val="28"/>
           <w:szCs w:val="28"/>
         </w:rPr>
@@ -7852,6 +7983,7 @@
         <w:rPr>
           <w:rFonts w:hint="eastAsia"/>
           <w:b/>
+          <w:strike/>
           <w:sz w:val="28"/>
           <w:szCs w:val="28"/>
         </w:rPr>
@@ -7881,16 +8013,31 @@
         </w:rPr>
         <w:t>：</w:t>
       </w:r>
-      <w:hyperlink r:id="rId11" w:history="1">
-        <w:r>
-          <w:rPr>
-            <w:rStyle w:val="a4"/>
-            <w:sz w:val="28"/>
-            <w:szCs w:val="28"/>
-          </w:rPr>
-          <w:t>http://0.0.0.0/api/user/score</w:t>
-        </w:r>
-      </w:hyperlink>
+      <w:r>
+        <w:fldChar w:fldCharType="begin"/>
+      </w:r>
+      <w:r>
+        <w:instrText xml:space="preserve"> HYPERLINK "http://0.0.0.0/api/user/score" </w:instrText>
+      </w:r>
+      <w:r>
+        <w:fldChar w:fldCharType="separate"/>
+      </w:r>
+      <w:r>
+        <w:rPr>
+          <w:rStyle w:val="a4"/>
+          <w:sz w:val="28"/>
+          <w:szCs w:val="28"/>
+        </w:rPr>
+        <w:t>/user/score</w:t>
+      </w:r>
+      <w:r>
+        <w:rPr>
+          <w:rStyle w:val="a4"/>
+          <w:sz w:val="28"/>
+          <w:szCs w:val="28"/>
+        </w:rPr>
+        <w:fldChar w:fldCharType="end"/>
+      </w:r>
     </w:p>
     <w:p>
       <w:pPr>
@@ -7947,16 +8094,31 @@
         </w:rPr>
         <w:t>：</w:t>
       </w:r>
-      <w:hyperlink r:id="rId12" w:history="1">
-        <w:r>
-          <w:rPr>
-            <w:rStyle w:val="a4"/>
-            <w:sz w:val="28"/>
-            <w:szCs w:val="28"/>
-          </w:rPr>
-          <w:t>http://0.0.0.0/api/goods/publish</w:t>
-        </w:r>
-      </w:hyperlink>
+      <w:r>
+        <w:fldChar w:fldCharType="begin"/>
+      </w:r>
+      <w:r>
+        <w:instrText xml:space="preserve"> HYPERLINK "http://0.0.0.0/api/goods/publish" </w:instrText>
+      </w:r>
+      <w:r>
+        <w:fldChar w:fldCharType="separate"/>
+      </w:r>
+      <w:r>
+        <w:rPr>
+          <w:rStyle w:val="a4"/>
+          <w:sz w:val="28"/>
+          <w:szCs w:val="28"/>
+        </w:rPr>
+        <w:t>/goods/publish</w:t>
+      </w:r>
+      <w:r>
+        <w:rPr>
+          <w:rStyle w:val="a4"/>
+          <w:sz w:val="28"/>
+          <w:szCs w:val="28"/>
+        </w:rPr>
+        <w:fldChar w:fldCharType="end"/>
+      </w:r>
     </w:p>
     <w:p>
       <w:pPr>
@@ -9069,7 +9231,7 @@
           <w:sz w:val="28"/>
           <w:szCs w:val="28"/>
         </w:rPr>
-        <w:t>http://0.0.0.0/api/</w:t>
+        <w:t>/</w:t>
       </w:r>
       <w:r>
         <w:rPr>
@@ -9085,6 +9247,7 @@
         </w:rPr>
         <w:t>/</w:t>
       </w:r>
+      <w:proofErr w:type="spellStart"/>
       <w:r>
         <w:rPr>
           <w:sz w:val="28"/>
@@ -9099,6 +9262,7 @@
         </w:rPr>
         <w:t>ist</w:t>
       </w:r>
+      <w:proofErr w:type="spellEnd"/>
     </w:p>
     <w:p>
       <w:pPr>
@@ -9171,28 +9335,28 @@
         <w:tblLook w:val="04A0" w:firstRow="1" w:lastRow="0" w:firstColumn="1" w:lastColumn="0" w:noHBand="0" w:noVBand="1"/>
       </w:tblPr>
       <w:tblGrid>
-        <w:gridCol w:w="2129"/>
-        <w:gridCol w:w="1240"/>
-        <w:gridCol w:w="1134"/>
-        <w:gridCol w:w="4013"/>
+        <w:gridCol w:w="1809"/>
+        <w:gridCol w:w="993"/>
+        <w:gridCol w:w="992"/>
+        <w:gridCol w:w="4722"/>
       </w:tblGrid>
       <w:tr>
         <w:tc>
           <w:tcPr>
-            <w:tcW w:w="2129" w:type="dxa"/>
-          </w:tcPr>
-          <w:p>
-            <w:pPr>
-              <w:rPr>
-                <w:sz w:val="28"/>
-                <w:szCs w:val="28"/>
-              </w:rPr>
-            </w:pPr>
-          </w:p>
-        </w:tc>
-        <w:tc>
-          <w:tcPr>
-            <w:tcW w:w="1240" w:type="dxa"/>
+            <w:tcW w:w="1809" w:type="dxa"/>
+          </w:tcPr>
+          <w:p>
+            <w:pPr>
+              <w:rPr>
+                <w:sz w:val="28"/>
+                <w:szCs w:val="28"/>
+              </w:rPr>
+            </w:pPr>
+          </w:p>
+        </w:tc>
+        <w:tc>
+          <w:tcPr>
+            <w:tcW w:w="993" w:type="dxa"/>
           </w:tcPr>
           <w:p>
             <w:pPr>
@@ -9213,7 +9377,7 @@
         </w:tc>
         <w:tc>
           <w:tcPr>
-            <w:tcW w:w="1134" w:type="dxa"/>
+            <w:tcW w:w="992" w:type="dxa"/>
           </w:tcPr>
           <w:p>
             <w:pPr>
@@ -9234,7 +9398,7 @@
         </w:tc>
         <w:tc>
           <w:tcPr>
-            <w:tcW w:w="4013" w:type="dxa"/>
+            <w:tcW w:w="4722" w:type="dxa"/>
           </w:tcPr>
           <w:p>
             <w:pPr>
@@ -9265,7 +9429,7 @@
       <w:tr>
         <w:tc>
           <w:tcPr>
-            <w:tcW w:w="2129" w:type="dxa"/>
+            <w:tcW w:w="1809" w:type="dxa"/>
           </w:tcPr>
           <w:p>
             <w:pPr>
@@ -9296,7 +9460,7 @@
         </w:tc>
         <w:tc>
           <w:tcPr>
-            <w:tcW w:w="1240" w:type="dxa"/>
+            <w:tcW w:w="993" w:type="dxa"/>
           </w:tcPr>
           <w:p>
             <w:pPr>
@@ -9318,7 +9482,7 @@
         </w:tc>
         <w:tc>
           <w:tcPr>
-            <w:tcW w:w="1134" w:type="dxa"/>
+            <w:tcW w:w="992" w:type="dxa"/>
           </w:tcPr>
           <w:p>
             <w:pPr>
@@ -9340,7 +9504,7 @@
         </w:tc>
         <w:tc>
           <w:tcPr>
-            <w:tcW w:w="4013" w:type="dxa"/>
+            <w:tcW w:w="4722" w:type="dxa"/>
           </w:tcPr>
           <w:p>
             <w:pPr>
@@ -9355,7 +9519,7 @@
       <w:tr>
         <w:tc>
           <w:tcPr>
-            <w:tcW w:w="2129" w:type="dxa"/>
+            <w:tcW w:w="1809" w:type="dxa"/>
           </w:tcPr>
           <w:p>
             <w:pPr>
@@ -9386,7 +9550,7 @@
         </w:tc>
         <w:tc>
           <w:tcPr>
-            <w:tcW w:w="1240" w:type="dxa"/>
+            <w:tcW w:w="993" w:type="dxa"/>
           </w:tcPr>
           <w:p>
             <w:pPr>
@@ -9408,20 +9572,29 @@
         </w:tc>
         <w:tc>
           <w:tcPr>
-            <w:tcW w:w="1134" w:type="dxa"/>
-          </w:tcPr>
-          <w:p>
-            <w:pPr>
-              <w:rPr>
-                <w:sz w:val="28"/>
-                <w:szCs w:val="28"/>
-              </w:rPr>
-            </w:pPr>
-          </w:p>
-        </w:tc>
-        <w:tc>
-          <w:tcPr>
-            <w:tcW w:w="4013" w:type="dxa"/>
+            <w:tcW w:w="992" w:type="dxa"/>
+          </w:tcPr>
+          <w:p>
+            <w:pPr>
+              <w:rPr>
+                <w:sz w:val="28"/>
+                <w:szCs w:val="28"/>
+              </w:rPr>
+            </w:pPr>
+            <w:proofErr w:type="gramStart"/>
+            <w:r>
+              <w:rPr>
+                <w:sz w:val="28"/>
+                <w:szCs w:val="28"/>
+              </w:rPr>
+              <w:t>string</w:t>
+            </w:r>
+            <w:proofErr w:type="gramEnd"/>
+          </w:p>
+        </w:tc>
+        <w:tc>
+          <w:tcPr>
+            <w:tcW w:w="4722" w:type="dxa"/>
           </w:tcPr>
           <w:p>
             <w:pPr>
@@ -9443,7 +9616,7 @@
       <w:tr>
         <w:tc>
           <w:tcPr>
-            <w:tcW w:w="2129" w:type="dxa"/>
+            <w:tcW w:w="1809" w:type="dxa"/>
           </w:tcPr>
           <w:p>
             <w:pPr>
@@ -9465,7 +9638,7 @@
         </w:tc>
         <w:tc>
           <w:tcPr>
-            <w:tcW w:w="1240" w:type="dxa"/>
+            <w:tcW w:w="993" w:type="dxa"/>
           </w:tcPr>
           <w:p>
             <w:pPr>
@@ -9487,35 +9660,54 @@
         </w:tc>
         <w:tc>
           <w:tcPr>
-            <w:tcW w:w="1134" w:type="dxa"/>
-          </w:tcPr>
-          <w:p>
-            <w:pPr>
-              <w:rPr>
-                <w:sz w:val="28"/>
-                <w:szCs w:val="28"/>
-              </w:rPr>
-            </w:pPr>
-          </w:p>
-        </w:tc>
-        <w:tc>
-          <w:tcPr>
-            <w:tcW w:w="4013" w:type="dxa"/>
-          </w:tcPr>
-          <w:p>
-            <w:pPr>
-              <w:rPr>
-                <w:sz w:val="28"/>
-                <w:szCs w:val="28"/>
-              </w:rPr>
-            </w:pPr>
-            <w:r>
-              <w:rPr>
-                <w:rFonts w:hint="eastAsia"/>
-                <w:sz w:val="28"/>
-                <w:szCs w:val="28"/>
-              </w:rPr>
-              <w:t>每页条数</w:t>
+            <w:tcW w:w="992" w:type="dxa"/>
+          </w:tcPr>
+          <w:p>
+            <w:pPr>
+              <w:rPr>
+                <w:sz w:val="28"/>
+                <w:szCs w:val="28"/>
+              </w:rPr>
+            </w:pPr>
+            <w:proofErr w:type="spellStart"/>
+            <w:proofErr w:type="gramStart"/>
+            <w:r>
+              <w:rPr>
+                <w:sz w:val="28"/>
+                <w:szCs w:val="28"/>
+              </w:rPr>
+              <w:t>int</w:t>
+            </w:r>
+            <w:proofErr w:type="spellEnd"/>
+            <w:proofErr w:type="gramEnd"/>
+          </w:p>
+        </w:tc>
+        <w:tc>
+          <w:tcPr>
+            <w:tcW w:w="4722" w:type="dxa"/>
+          </w:tcPr>
+          <w:p>
+            <w:pPr>
+              <w:rPr>
+                <w:sz w:val="28"/>
+                <w:szCs w:val="28"/>
+              </w:rPr>
+            </w:pPr>
+            <w:r>
+              <w:rPr>
+                <w:rFonts w:hint="eastAsia"/>
+                <w:sz w:val="28"/>
+                <w:szCs w:val="28"/>
+              </w:rPr>
+              <w:t>获取</w:t>
+            </w:r>
+            <w:r>
+              <w:rPr>
+                <w:rFonts w:hint="eastAsia"/>
+                <w:sz w:val="28"/>
+                <w:szCs w:val="28"/>
+              </w:rPr>
+              <w:t>条数</w:t>
             </w:r>
             <w:r>
               <w:rPr>
@@ -9546,29 +9738,38 @@
       <w:tr>
         <w:tc>
           <w:tcPr>
-            <w:tcW w:w="2129" w:type="dxa"/>
-          </w:tcPr>
-          <w:p>
-            <w:pPr>
-              <w:rPr>
-                <w:sz w:val="28"/>
-                <w:szCs w:val="28"/>
-              </w:rPr>
-            </w:pPr>
-            <w:proofErr w:type="gramStart"/>
-            <w:r>
-              <w:rPr>
-                <w:sz w:val="28"/>
-                <w:szCs w:val="28"/>
-              </w:rPr>
-              <w:t>page</w:t>
-            </w:r>
-            <w:proofErr w:type="gramEnd"/>
-          </w:p>
-        </w:tc>
-        <w:tc>
-          <w:tcPr>
-            <w:tcW w:w="1240" w:type="dxa"/>
+            <w:tcW w:w="1809" w:type="dxa"/>
+          </w:tcPr>
+          <w:p>
+            <w:pPr>
+              <w:rPr>
+                <w:sz w:val="28"/>
+                <w:szCs w:val="28"/>
+              </w:rPr>
+            </w:pPr>
+            <w:proofErr w:type="spellStart"/>
+            <w:proofErr w:type="gramStart"/>
+            <w:r>
+              <w:rPr>
+                <w:sz w:val="28"/>
+                <w:szCs w:val="28"/>
+              </w:rPr>
+              <w:t>get</w:t>
+            </w:r>
+            <w:proofErr w:type="gramEnd"/>
+            <w:r>
+              <w:rPr>
+                <w:sz w:val="28"/>
+                <w:szCs w:val="28"/>
+              </w:rPr>
+              <w:t>_time</w:t>
+            </w:r>
+            <w:proofErr w:type="spellEnd"/>
+          </w:p>
+        </w:tc>
+        <w:tc>
+          <w:tcPr>
+            <w:tcW w:w="993" w:type="dxa"/>
           </w:tcPr>
           <w:p>
             <w:pPr>
@@ -9590,43 +9791,278 @@
         </w:tc>
         <w:tc>
           <w:tcPr>
-            <w:tcW w:w="1134" w:type="dxa"/>
-          </w:tcPr>
-          <w:p>
-            <w:pPr>
-              <w:rPr>
-                <w:sz w:val="28"/>
-                <w:szCs w:val="28"/>
-              </w:rPr>
-            </w:pPr>
-          </w:p>
-        </w:tc>
-        <w:tc>
-          <w:tcPr>
-            <w:tcW w:w="4013" w:type="dxa"/>
-          </w:tcPr>
-          <w:p>
-            <w:pPr>
-              <w:rPr>
-                <w:sz w:val="28"/>
-                <w:szCs w:val="28"/>
-              </w:rPr>
-            </w:pPr>
-            <w:r>
-              <w:rPr>
-                <w:rFonts w:hint="eastAsia"/>
-                <w:sz w:val="28"/>
-                <w:szCs w:val="28"/>
-              </w:rPr>
-              <w:t>页面码，默认</w:t>
-            </w:r>
-            <w:r>
-              <w:rPr>
-                <w:rFonts w:hint="eastAsia"/>
-                <w:sz w:val="28"/>
-                <w:szCs w:val="28"/>
-              </w:rPr>
-              <w:t>0</w:t>
+            <w:tcW w:w="992" w:type="dxa"/>
+          </w:tcPr>
+          <w:p>
+            <w:pPr>
+              <w:rPr>
+                <w:sz w:val="28"/>
+                <w:szCs w:val="28"/>
+              </w:rPr>
+            </w:pPr>
+            <w:proofErr w:type="spellStart"/>
+            <w:proofErr w:type="gramStart"/>
+            <w:r>
+              <w:rPr>
+                <w:sz w:val="28"/>
+                <w:szCs w:val="28"/>
+              </w:rPr>
+              <w:t>int</w:t>
+            </w:r>
+            <w:proofErr w:type="spellEnd"/>
+            <w:proofErr w:type="gramEnd"/>
+          </w:p>
+        </w:tc>
+        <w:tc>
+          <w:tcPr>
+            <w:tcW w:w="4722" w:type="dxa"/>
+          </w:tcPr>
+          <w:p>
+            <w:pPr>
+              <w:rPr>
+                <w:sz w:val="28"/>
+                <w:szCs w:val="28"/>
+              </w:rPr>
+            </w:pPr>
+            <w:r>
+              <w:rPr>
+                <w:rFonts w:hint="eastAsia"/>
+                <w:sz w:val="28"/>
+                <w:szCs w:val="28"/>
+              </w:rPr>
+              <w:t>获取开始时间</w:t>
+            </w:r>
+            <w:r>
+              <w:rPr>
+                <w:sz w:val="28"/>
+                <w:szCs w:val="28"/>
+              </w:rPr>
+              <w:t>(</w:t>
+            </w:r>
+            <w:r>
+              <w:rPr>
+                <w:rFonts w:hint="eastAsia"/>
+                <w:sz w:val="28"/>
+                <w:szCs w:val="28"/>
+              </w:rPr>
+              <w:t>不传此参数</w:t>
+            </w:r>
+            <w:r>
+              <w:rPr>
+                <w:sz w:val="28"/>
+                <w:szCs w:val="28"/>
+              </w:rPr>
+              <w:t xml:space="preserve">, </w:t>
+            </w:r>
+            <w:r>
+              <w:rPr>
+                <w:rFonts w:hint="eastAsia"/>
+                <w:sz w:val="28"/>
+                <w:szCs w:val="28"/>
+              </w:rPr>
+              <w:t>会返回前</w:t>
+            </w:r>
+            <w:r>
+              <w:rPr>
+                <w:sz w:val="28"/>
+                <w:szCs w:val="28"/>
+              </w:rPr>
+              <w:t>count</w:t>
+            </w:r>
+            <w:r>
+              <w:rPr>
+                <w:rFonts w:hint="eastAsia"/>
+                <w:sz w:val="28"/>
+                <w:szCs w:val="28"/>
+              </w:rPr>
+              <w:t>条</w:t>
+            </w:r>
+            <w:r>
+              <w:rPr>
+                <w:sz w:val="28"/>
+                <w:szCs w:val="28"/>
+              </w:rPr>
+              <w:t>)</w:t>
+            </w:r>
+          </w:p>
+        </w:tc>
+      </w:tr>
+      <w:tr>
+        <w:tc>
+          <w:tcPr>
+            <w:tcW w:w="1809" w:type="dxa"/>
+          </w:tcPr>
+          <w:p>
+            <w:pPr>
+              <w:rPr>
+                <w:sz w:val="28"/>
+                <w:szCs w:val="28"/>
+              </w:rPr>
+            </w:pPr>
+            <w:proofErr w:type="gramStart"/>
+            <w:r>
+              <w:rPr>
+                <w:sz w:val="28"/>
+                <w:szCs w:val="28"/>
+              </w:rPr>
+              <w:t>op</w:t>
+            </w:r>
+            <w:proofErr w:type="gramEnd"/>
+          </w:p>
+        </w:tc>
+        <w:tc>
+          <w:tcPr>
+            <w:tcW w:w="993" w:type="dxa"/>
+          </w:tcPr>
+          <w:p>
+            <w:pPr>
+              <w:rPr>
+                <w:sz w:val="28"/>
+                <w:szCs w:val="28"/>
+              </w:rPr>
+            </w:pPr>
+            <w:proofErr w:type="gramStart"/>
+            <w:r>
+              <w:rPr>
+                <w:sz w:val="28"/>
+                <w:szCs w:val="28"/>
+              </w:rPr>
+              <w:t>false</w:t>
+            </w:r>
+            <w:proofErr w:type="gramEnd"/>
+          </w:p>
+        </w:tc>
+        <w:tc>
+          <w:tcPr>
+            <w:tcW w:w="992" w:type="dxa"/>
+          </w:tcPr>
+          <w:p>
+            <w:pPr>
+              <w:rPr>
+                <w:sz w:val="28"/>
+                <w:szCs w:val="28"/>
+              </w:rPr>
+            </w:pPr>
+            <w:proofErr w:type="spellStart"/>
+            <w:proofErr w:type="gramStart"/>
+            <w:r>
+              <w:rPr>
+                <w:sz w:val="28"/>
+                <w:szCs w:val="28"/>
+              </w:rPr>
+              <w:t>int</w:t>
+            </w:r>
+            <w:proofErr w:type="spellEnd"/>
+            <w:proofErr w:type="gramEnd"/>
+          </w:p>
+        </w:tc>
+        <w:tc>
+          <w:tcPr>
+            <w:tcW w:w="4722" w:type="dxa"/>
+          </w:tcPr>
+          <w:p>
+            <w:pPr>
+              <w:rPr>
+                <w:sz w:val="28"/>
+                <w:szCs w:val="28"/>
+              </w:rPr>
+            </w:pPr>
+            <w:r>
+              <w:rPr>
+                <w:sz w:val="28"/>
+                <w:szCs w:val="28"/>
+              </w:rPr>
+              <w:t>1:</w:t>
+            </w:r>
+            <w:r>
+              <w:rPr>
+                <w:rFonts w:hint="eastAsia"/>
+                <w:sz w:val="28"/>
+                <w:szCs w:val="28"/>
+              </w:rPr>
+              <w:t>获取最新咨询（大于</w:t>
+            </w:r>
+            <w:proofErr w:type="spellStart"/>
+            <w:r>
+              <w:rPr>
+                <w:sz w:val="28"/>
+                <w:szCs w:val="28"/>
+              </w:rPr>
+              <w:t>get_time</w:t>
+            </w:r>
+            <w:proofErr w:type="spellEnd"/>
+            <w:r>
+              <w:rPr>
+                <w:rFonts w:hint="eastAsia"/>
+                <w:sz w:val="28"/>
+                <w:szCs w:val="28"/>
+              </w:rPr>
+              <w:t>），</w:t>
+            </w:r>
+            <w:r>
+              <w:rPr>
+                <w:rFonts w:hint="eastAsia"/>
+                <w:sz w:val="28"/>
+                <w:szCs w:val="28"/>
+              </w:rPr>
+              <w:t xml:space="preserve"> </w:t>
+            </w:r>
+          </w:p>
+          <w:p>
+            <w:pPr>
+              <w:rPr>
+                <w:rFonts w:hint="eastAsia"/>
+                <w:sz w:val="28"/>
+                <w:szCs w:val="28"/>
+              </w:rPr>
+            </w:pPr>
+            <w:r>
+              <w:rPr>
+                <w:rFonts w:hint="eastAsia"/>
+                <w:sz w:val="28"/>
+                <w:szCs w:val="28"/>
+              </w:rPr>
+              <w:t>-1</w:t>
+            </w:r>
+            <w:r>
+              <w:rPr>
+                <w:sz w:val="28"/>
+                <w:szCs w:val="28"/>
+              </w:rPr>
+              <w:t>:</w:t>
+            </w:r>
+            <w:r>
+              <w:rPr>
+                <w:rFonts w:hint="eastAsia"/>
+                <w:sz w:val="28"/>
+                <w:szCs w:val="28"/>
+              </w:rPr>
+              <w:t>获取更多咨询（小于</w:t>
+            </w:r>
+            <w:proofErr w:type="spellStart"/>
+            <w:r>
+              <w:rPr>
+                <w:sz w:val="28"/>
+                <w:szCs w:val="28"/>
+              </w:rPr>
+              <w:t>get_time</w:t>
+            </w:r>
+            <w:proofErr w:type="spellEnd"/>
+            <w:r>
+              <w:rPr>
+                <w:rFonts w:hint="eastAsia"/>
+                <w:sz w:val="28"/>
+                <w:szCs w:val="28"/>
+              </w:rPr>
+              <w:t>）</w:t>
+            </w:r>
+            <w:r>
+              <w:rPr>
+                <w:rFonts w:hint="eastAsia"/>
+                <w:sz w:val="28"/>
+                <w:szCs w:val="28"/>
+              </w:rPr>
+              <w:t xml:space="preserve"> </w:t>
             </w:r>
           </w:p>
         </w:tc>
@@ -9818,23 +10254,28 @@
         </w:rPr>
         <w:t xml:space="preserve"> </w:t>
       </w:r>
-      <w:proofErr w:type="spellStart"/>
-      <w:r>
-        <w:rPr>
-          <w:rFonts w:hint="eastAsia"/>
-          <w:sz w:val="28"/>
-          <w:szCs w:val="28"/>
-        </w:rPr>
-        <w:t>avtar</w:t>
-      </w:r>
-      <w:proofErr w:type="spellEnd"/>
-      <w:r>
-        <w:rPr>
-          <w:rFonts w:hint="eastAsia"/>
-          <w:sz w:val="28"/>
-          <w:szCs w:val="28"/>
-        </w:rPr>
-        <w:t>:</w:t>
+      <w:r>
+        <w:rPr>
+          <w:rFonts w:hint="eastAsia"/>
+          <w:sz w:val="28"/>
+          <w:szCs w:val="28"/>
+        </w:rPr>
+        <w:t>av</w:t>
+      </w:r>
+      <w:r>
+        <w:rPr>
+          <w:sz w:val="28"/>
+          <w:szCs w:val="28"/>
+        </w:rPr>
+        <w:t>a</w:t>
+      </w:r>
+      <w:r>
+        <w:rPr>
+          <w:rFonts w:hint="eastAsia"/>
+          <w:sz w:val="28"/>
+          <w:szCs w:val="28"/>
+        </w:rPr>
+        <w:t>tar:</w:t>
       </w:r>
       <w:r>
         <w:rPr>
@@ -10210,40 +10651,13 @@
           <w:szCs w:val="28"/>
         </w:rPr>
       </w:pPr>
-      <w:proofErr w:type="spellStart"/>
-      <w:r>
-        <w:rPr>
-          <w:sz w:val="28"/>
-          <w:szCs w:val="28"/>
-        </w:rPr>
-        <w:t>URL</w:t>
-      </w:r>
-      <w:proofErr w:type="gramStart"/>
-      <w:r>
-        <w:rPr>
-          <w:sz w:val="28"/>
-          <w:szCs w:val="28"/>
-        </w:rPr>
-        <w:t>:http</w:t>
-      </w:r>
-      <w:proofErr w:type="spellEnd"/>
-      <w:proofErr w:type="gramEnd"/>
-      <w:r>
-        <w:rPr>
-          <w:sz w:val="28"/>
-          <w:szCs w:val="28"/>
-        </w:rPr>
-        <w:t>://0.0.0.0/</w:t>
-      </w:r>
-      <w:proofErr w:type="spellStart"/>
-      <w:r>
-        <w:rPr>
-          <w:sz w:val="28"/>
-          <w:szCs w:val="28"/>
-        </w:rPr>
-        <w:t>api</w:t>
-      </w:r>
-      <w:proofErr w:type="spellEnd"/>
+      <w:r>
+        <w:rPr>
+          <w:sz w:val="28"/>
+          <w:szCs w:val="28"/>
+        </w:rPr>
+        <w:t>URL:</w:t>
+      </w:r>
       <w:r>
         <w:rPr>
           <w:sz w:val="28"/>
@@ -10760,7 +11174,6 @@
           <w:szCs w:val="28"/>
         </w:rPr>
       </w:pPr>
-      <w:proofErr w:type="spellStart"/>
       <w:r>
         <w:rPr>
           <w:sz w:val="28"/>
@@ -10768,32 +11181,13 @@
         </w:rPr>
         <w:t>URL</w:t>
       </w:r>
-      <w:proofErr w:type="gramStart"/>
-      <w:r>
-        <w:rPr>
-          <w:sz w:val="28"/>
-          <w:szCs w:val="28"/>
-        </w:rPr>
-        <w:t>:http</w:t>
-      </w:r>
-      <w:proofErr w:type="spellEnd"/>
-      <w:proofErr w:type="gramEnd"/>
-      <w:r>
-        <w:rPr>
-          <w:sz w:val="28"/>
-          <w:szCs w:val="28"/>
-        </w:rPr>
-        <w:t>://0.0.0.0/</w:t>
-      </w:r>
-      <w:proofErr w:type="spellStart"/>
-      <w:r>
-        <w:rPr>
-          <w:sz w:val="28"/>
-          <w:szCs w:val="28"/>
-        </w:rPr>
-        <w:t>api</w:t>
-      </w:r>
-      <w:proofErr w:type="spellEnd"/>
+      <w:r>
+        <w:rPr>
+          <w:sz w:val="28"/>
+          <w:szCs w:val="28"/>
+        </w:rPr>
+        <w:t>:</w:t>
+      </w:r>
       <w:r>
         <w:rPr>
           <w:sz w:val="28"/>
@@ -11441,7 +11835,7 @@
           <w:sz w:val="28"/>
           <w:szCs w:val="28"/>
         </w:rPr>
-        <w:t>http://0.0.0.0/api/message/send</w:t>
+        <w:t>/message/send</w:t>
       </w:r>
     </w:p>
     <w:p>
@@ -11543,17 +11937,7 @@
                 <w:sz w:val="28"/>
                 <w:szCs w:val="28"/>
               </w:rPr>
-              <w:t>必</w:t>
-            </w:r>
-            <w:bookmarkStart w:id="0" w:name="_GoBack"/>
-            <w:bookmarkEnd w:id="0"/>
-            <w:r>
-              <w:rPr>
-                <w:rFonts w:hint="eastAsia"/>
-                <w:sz w:val="28"/>
-                <w:szCs w:val="28"/>
-              </w:rPr>
-              <w:t>选</w:t>
+              <w:t>必选</w:t>
             </w:r>
           </w:p>
         </w:tc>
@@ -12030,118 +12414,6 @@
           <w:p>
             <w:pPr>
               <w:rPr>
-                <w:rFonts w:eastAsia="宋体"/>
-                <w:color w:val="FF0000"/>
-                <w:sz w:val="28"/>
-                <w:szCs w:val="28"/>
-                <w:highlight w:val="yellow"/>
-              </w:rPr>
-            </w:pPr>
-            <w:proofErr w:type="gramStart"/>
-            <w:r>
-              <w:rPr>
-                <w:rFonts w:hint="eastAsia"/>
-                <w:color w:val="FF0000"/>
-                <w:sz w:val="28"/>
-                <w:szCs w:val="28"/>
-                <w:highlight w:val="yellow"/>
-              </w:rPr>
-              <w:t>time</w:t>
-            </w:r>
-            <w:proofErr w:type="gramEnd"/>
-          </w:p>
-        </w:tc>
-        <w:tc>
-          <w:tcPr>
-            <w:tcW w:w="1098" w:type="dxa"/>
-          </w:tcPr>
-          <w:p>
-            <w:pPr>
-              <w:rPr>
-                <w:rFonts w:eastAsia="宋体"/>
-                <w:color w:val="FF0000"/>
-                <w:sz w:val="28"/>
-                <w:szCs w:val="28"/>
-                <w:highlight w:val="yellow"/>
-              </w:rPr>
-            </w:pPr>
-            <w:proofErr w:type="gramStart"/>
-            <w:r>
-              <w:rPr>
-                <w:rFonts w:hint="eastAsia"/>
-                <w:color w:val="FF0000"/>
-                <w:sz w:val="28"/>
-                <w:szCs w:val="28"/>
-                <w:highlight w:val="yellow"/>
-              </w:rPr>
-              <w:t>true</w:t>
-            </w:r>
-            <w:proofErr w:type="gramEnd"/>
-          </w:p>
-        </w:tc>
-        <w:tc>
-          <w:tcPr>
-            <w:tcW w:w="1417" w:type="dxa"/>
-          </w:tcPr>
-          <w:p>
-            <w:pPr>
-              <w:rPr>
-                <w:rFonts w:eastAsia="宋体"/>
-                <w:color w:val="FF0000"/>
-                <w:sz w:val="28"/>
-                <w:szCs w:val="28"/>
-                <w:highlight w:val="yellow"/>
-              </w:rPr>
-            </w:pPr>
-            <w:proofErr w:type="gramStart"/>
-            <w:r>
-              <w:rPr>
-                <w:rFonts w:hint="eastAsia"/>
-                <w:color w:val="FF0000"/>
-                <w:sz w:val="28"/>
-                <w:szCs w:val="28"/>
-                <w:highlight w:val="yellow"/>
-              </w:rPr>
-              <w:t>date</w:t>
-            </w:r>
-            <w:proofErr w:type="gramEnd"/>
-          </w:p>
-        </w:tc>
-        <w:tc>
-          <w:tcPr>
-            <w:tcW w:w="3872" w:type="dxa"/>
-          </w:tcPr>
-          <w:p>
-            <w:pPr>
-              <w:rPr>
-                <w:rFonts w:eastAsia="宋体"/>
-                <w:color w:val="FF0000"/>
-                <w:sz w:val="28"/>
-                <w:szCs w:val="28"/>
-                <w:highlight w:val="yellow"/>
-              </w:rPr>
-            </w:pPr>
-            <w:r>
-              <w:rPr>
-                <w:rFonts w:hint="eastAsia"/>
-                <w:color w:val="FF0000"/>
-                <w:sz w:val="28"/>
-                <w:szCs w:val="28"/>
-                <w:highlight w:val="yellow"/>
-              </w:rPr>
-              <w:t>发送时间</w:t>
-            </w:r>
-          </w:p>
-        </w:tc>
-      </w:tr>
-      <w:tr>
-        <w:tc>
-          <w:tcPr>
-            <w:tcW w:w="2129" w:type="dxa"/>
-          </w:tcPr>
-          <w:p>
-            <w:pPr>
-              <w:rPr>
                 <w:sz w:val="28"/>
                 <w:szCs w:val="28"/>
               </w:rPr>
@@ -12271,8 +12543,18 @@
           <w:sz w:val="28"/>
           <w:szCs w:val="28"/>
         </w:rPr>
-        <w:t>http://0.0.0.0/api/message/getList</w:t>
-      </w:r>
+        <w:t>/message/</w:t>
+      </w:r>
+      <w:proofErr w:type="spellStart"/>
+      <w:r>
+        <w:rPr>
+          <w:rFonts w:hint="eastAsia"/>
+          <w:sz w:val="28"/>
+          <w:szCs w:val="28"/>
+        </w:rPr>
+        <w:t>getList</w:t>
+      </w:r>
+      <w:proofErr w:type="spellEnd"/>
     </w:p>
     <w:p>
       <w:pPr>
@@ -12337,28 +12619,28 @@
         <w:tblLook w:val="0000" w:firstRow="0" w:lastRow="0" w:firstColumn="0" w:lastColumn="0" w:noHBand="0" w:noVBand="0"/>
       </w:tblPr>
       <w:tblGrid>
-        <w:gridCol w:w="2129"/>
-        <w:gridCol w:w="1098"/>
-        <w:gridCol w:w="1417"/>
-        <w:gridCol w:w="3872"/>
+        <w:gridCol w:w="1809"/>
+        <w:gridCol w:w="993"/>
+        <w:gridCol w:w="1134"/>
+        <w:gridCol w:w="4580"/>
       </w:tblGrid>
       <w:tr>
         <w:tc>
           <w:tcPr>
-            <w:tcW w:w="2129" w:type="dxa"/>
-          </w:tcPr>
-          <w:p>
-            <w:pPr>
-              <w:rPr>
-                <w:sz w:val="28"/>
-                <w:szCs w:val="28"/>
-              </w:rPr>
-            </w:pPr>
-          </w:p>
-        </w:tc>
-        <w:tc>
-          <w:tcPr>
-            <w:tcW w:w="1098" w:type="dxa"/>
+            <w:tcW w:w="1809" w:type="dxa"/>
+          </w:tcPr>
+          <w:p>
+            <w:pPr>
+              <w:rPr>
+                <w:sz w:val="28"/>
+                <w:szCs w:val="28"/>
+              </w:rPr>
+            </w:pPr>
+          </w:p>
+        </w:tc>
+        <w:tc>
+          <w:tcPr>
+            <w:tcW w:w="993" w:type="dxa"/>
           </w:tcPr>
           <w:p>
             <w:pPr>
@@ -12379,7 +12661,7 @@
         </w:tc>
         <w:tc>
           <w:tcPr>
-            <w:tcW w:w="1417" w:type="dxa"/>
+            <w:tcW w:w="1134" w:type="dxa"/>
           </w:tcPr>
           <w:p>
             <w:pPr>
@@ -12400,7 +12682,7 @@
         </w:tc>
         <w:tc>
           <w:tcPr>
-            <w:tcW w:w="3872" w:type="dxa"/>
+            <w:tcW w:w="4580" w:type="dxa"/>
           </w:tcPr>
           <w:p>
             <w:pPr>
@@ -12431,7 +12713,7 @@
       <w:tr>
         <w:tc>
           <w:tcPr>
-            <w:tcW w:w="2129" w:type="dxa"/>
+            <w:tcW w:w="1809" w:type="dxa"/>
           </w:tcPr>
           <w:p>
             <w:pPr>
@@ -12462,7 +12744,7 @@
         </w:tc>
         <w:tc>
           <w:tcPr>
-            <w:tcW w:w="1098" w:type="dxa"/>
+            <w:tcW w:w="993" w:type="dxa"/>
           </w:tcPr>
           <w:p>
             <w:pPr>
@@ -12484,7 +12766,7 @@
         </w:tc>
         <w:tc>
           <w:tcPr>
-            <w:tcW w:w="1417" w:type="dxa"/>
+            <w:tcW w:w="1134" w:type="dxa"/>
           </w:tcPr>
           <w:p>
             <w:pPr>
@@ -12506,7 +12788,7 @@
         </w:tc>
         <w:tc>
           <w:tcPr>
-            <w:tcW w:w="3872" w:type="dxa"/>
+            <w:tcW w:w="4580" w:type="dxa"/>
           </w:tcPr>
           <w:p>
             <w:pPr>
@@ -12521,7 +12803,7 @@
       <w:tr>
         <w:tc>
           <w:tcPr>
-            <w:tcW w:w="2129" w:type="dxa"/>
+            <w:tcW w:w="1809" w:type="dxa"/>
           </w:tcPr>
           <w:p>
             <w:pPr>
@@ -12547,7 +12829,7 @@
         </w:tc>
         <w:tc>
           <w:tcPr>
-            <w:tcW w:w="1098" w:type="dxa"/>
+            <w:tcW w:w="993" w:type="dxa"/>
           </w:tcPr>
           <w:p>
             <w:pPr>
@@ -12569,7 +12851,7 @@
         </w:tc>
         <w:tc>
           <w:tcPr>
-            <w:tcW w:w="1417" w:type="dxa"/>
+            <w:tcW w:w="1134" w:type="dxa"/>
           </w:tcPr>
           <w:p>
             <w:pPr>
@@ -12593,7 +12875,7 @@
         </w:tc>
         <w:tc>
           <w:tcPr>
-            <w:tcW w:w="3872" w:type="dxa"/>
+            <w:tcW w:w="4580" w:type="dxa"/>
           </w:tcPr>
           <w:p>
             <w:pPr>
@@ -12625,13 +12907,12 @@
       <w:tr>
         <w:tc>
           <w:tcPr>
-            <w:tcW w:w="2129" w:type="dxa"/>
+            <w:tcW w:w="1809" w:type="dxa"/>
           </w:tcPr>
           <w:p>
             <w:pPr>
               <w:rPr>
                 <w:rFonts w:eastAsia="宋体"/>
-                <w:color w:val="FF0000"/>
                 <w:sz w:val="28"/>
                 <w:szCs w:val="28"/>
               </w:rPr>
@@ -12649,7 +12930,7 @@
         </w:tc>
         <w:tc>
           <w:tcPr>
-            <w:tcW w:w="1098" w:type="dxa"/>
+            <w:tcW w:w="993" w:type="dxa"/>
           </w:tcPr>
           <w:p>
             <w:pPr>
@@ -12672,7 +12953,7 @@
         </w:tc>
         <w:tc>
           <w:tcPr>
-            <w:tcW w:w="1417" w:type="dxa"/>
+            <w:tcW w:w="1134" w:type="dxa"/>
           </w:tcPr>
           <w:p>
             <w:pPr>
@@ -12682,11 +12963,22 @@
                 <w:szCs w:val="28"/>
               </w:rPr>
             </w:pPr>
-          </w:p>
-        </w:tc>
-        <w:tc>
-          <w:tcPr>
-            <w:tcW w:w="3872" w:type="dxa"/>
+            <w:proofErr w:type="spellStart"/>
+            <w:proofErr w:type="gramStart"/>
+            <w:r>
+              <w:rPr>
+                <w:sz w:val="28"/>
+                <w:szCs w:val="28"/>
+              </w:rPr>
+              <w:t>int</w:t>
+            </w:r>
+            <w:proofErr w:type="spellEnd"/>
+            <w:proofErr w:type="gramEnd"/>
+          </w:p>
+        </w:tc>
+        <w:tc>
+          <w:tcPr>
+            <w:tcW w:w="4580" w:type="dxa"/>
           </w:tcPr>
           <w:p>
             <w:pPr>
@@ -12702,7 +12994,7 @@
                 <w:sz w:val="28"/>
                 <w:szCs w:val="28"/>
               </w:rPr>
-              <w:t>每页条数</w:t>
+              <w:t>获取条数</w:t>
             </w:r>
             <w:r>
               <w:rPr>
@@ -12733,7 +13025,7 @@
       <w:tr>
         <w:tc>
           <w:tcPr>
-            <w:tcW w:w="2129" w:type="dxa"/>
+            <w:tcW w:w="1809" w:type="dxa"/>
           </w:tcPr>
           <w:p>
             <w:pPr>
@@ -12743,20 +13035,29 @@
                 <w:szCs w:val="28"/>
               </w:rPr>
             </w:pPr>
-            <w:proofErr w:type="gramStart"/>
-            <w:r>
-              <w:rPr>
-                <w:sz w:val="28"/>
-                <w:szCs w:val="28"/>
-              </w:rPr>
-              <w:t>page</w:t>
-            </w:r>
-            <w:proofErr w:type="gramEnd"/>
-          </w:p>
-        </w:tc>
-        <w:tc>
-          <w:tcPr>
-            <w:tcW w:w="1098" w:type="dxa"/>
+            <w:proofErr w:type="spellStart"/>
+            <w:proofErr w:type="gramStart"/>
+            <w:r>
+              <w:rPr>
+                <w:sz w:val="28"/>
+                <w:szCs w:val="28"/>
+              </w:rPr>
+              <w:t>get</w:t>
+            </w:r>
+            <w:proofErr w:type="gramEnd"/>
+            <w:r>
+              <w:rPr>
+                <w:sz w:val="28"/>
+                <w:szCs w:val="28"/>
+              </w:rPr>
+              <w:t>_time</w:t>
+            </w:r>
+            <w:proofErr w:type="spellEnd"/>
+          </w:p>
+        </w:tc>
+        <w:tc>
+          <w:tcPr>
+            <w:tcW w:w="993" w:type="dxa"/>
           </w:tcPr>
           <w:p>
             <w:pPr>
@@ -12779,7 +13080,7 @@
         </w:tc>
         <w:tc>
           <w:tcPr>
-            <w:tcW w:w="1417" w:type="dxa"/>
+            <w:tcW w:w="1134" w:type="dxa"/>
           </w:tcPr>
           <w:p>
             <w:pPr>
@@ -12789,11 +13090,22 @@
                 <w:szCs w:val="28"/>
               </w:rPr>
             </w:pPr>
-          </w:p>
-        </w:tc>
-        <w:tc>
-          <w:tcPr>
-            <w:tcW w:w="3872" w:type="dxa"/>
+            <w:proofErr w:type="spellStart"/>
+            <w:proofErr w:type="gramStart"/>
+            <w:r>
+              <w:rPr>
+                <w:sz w:val="28"/>
+                <w:szCs w:val="28"/>
+              </w:rPr>
+              <w:t>int</w:t>
+            </w:r>
+            <w:proofErr w:type="spellEnd"/>
+            <w:proofErr w:type="gramEnd"/>
+          </w:p>
+        </w:tc>
+        <w:tc>
+          <w:tcPr>
+            <w:tcW w:w="4580" w:type="dxa"/>
           </w:tcPr>
           <w:p>
             <w:pPr>
@@ -12809,15 +13121,59 @@
                 <w:sz w:val="28"/>
                 <w:szCs w:val="28"/>
               </w:rPr>
-              <w:t>页面码，默认</w:t>
-            </w:r>
-            <w:r>
-              <w:rPr>
-                <w:rFonts w:hint="eastAsia"/>
-                <w:sz w:val="28"/>
-                <w:szCs w:val="28"/>
-              </w:rPr>
-              <w:t>0</w:t>
+              <w:t>获取开始时间</w:t>
+            </w:r>
+            <w:r>
+              <w:rPr>
+                <w:sz w:val="28"/>
+                <w:szCs w:val="28"/>
+              </w:rPr>
+              <w:t>(</w:t>
+            </w:r>
+            <w:r>
+              <w:rPr>
+                <w:rFonts w:hint="eastAsia"/>
+                <w:sz w:val="28"/>
+                <w:szCs w:val="28"/>
+              </w:rPr>
+              <w:t>不传此参数</w:t>
+            </w:r>
+            <w:r>
+              <w:rPr>
+                <w:sz w:val="28"/>
+                <w:szCs w:val="28"/>
+              </w:rPr>
+              <w:t xml:space="preserve">, </w:t>
+            </w:r>
+            <w:r>
+              <w:rPr>
+                <w:rFonts w:hint="eastAsia"/>
+                <w:sz w:val="28"/>
+                <w:szCs w:val="28"/>
+              </w:rPr>
+              <w:t>会返回前</w:t>
+            </w:r>
+            <w:r>
+              <w:rPr>
+                <w:sz w:val="28"/>
+                <w:szCs w:val="28"/>
+              </w:rPr>
+              <w:t>count</w:t>
+            </w:r>
+            <w:r>
+              <w:rPr>
+                <w:rFonts w:hint="eastAsia"/>
+                <w:sz w:val="28"/>
+                <w:szCs w:val="28"/>
+              </w:rPr>
+              <w:t>条</w:t>
+            </w:r>
+            <w:r>
+              <w:rPr>
+                <w:sz w:val="28"/>
+                <w:szCs w:val="28"/>
+              </w:rPr>
+              <w:t>)</w:t>
             </w:r>
           </w:p>
         </w:tc>
@@ -12825,7 +13181,7 @@
       <w:tr>
         <w:tc>
           <w:tcPr>
-            <w:tcW w:w="2129" w:type="dxa"/>
+            <w:tcW w:w="1809" w:type="dxa"/>
           </w:tcPr>
           <w:p>
             <w:pPr>
@@ -12835,11 +13191,42 @@
                 <w:szCs w:val="28"/>
               </w:rPr>
             </w:pPr>
-          </w:p>
-        </w:tc>
-        <w:tc>
-          <w:tcPr>
-            <w:tcW w:w="1098" w:type="dxa"/>
+            <w:proofErr w:type="gramStart"/>
+            <w:r>
+              <w:rPr>
+                <w:sz w:val="28"/>
+                <w:szCs w:val="28"/>
+              </w:rPr>
+              <w:t>op</w:t>
+            </w:r>
+            <w:proofErr w:type="gramEnd"/>
+          </w:p>
+        </w:tc>
+        <w:tc>
+          <w:tcPr>
+            <w:tcW w:w="993" w:type="dxa"/>
+          </w:tcPr>
+          <w:p>
+            <w:pPr>
+              <w:rPr>
+                <w:sz w:val="28"/>
+                <w:szCs w:val="28"/>
+              </w:rPr>
+            </w:pPr>
+            <w:proofErr w:type="gramStart"/>
+            <w:r>
+              <w:rPr>
+                <w:sz w:val="28"/>
+                <w:szCs w:val="28"/>
+              </w:rPr>
+              <w:t>false</w:t>
+            </w:r>
+            <w:proofErr w:type="gramEnd"/>
+          </w:p>
+        </w:tc>
+        <w:tc>
+          <w:tcPr>
+            <w:tcW w:w="1134" w:type="dxa"/>
           </w:tcPr>
           <w:p>
             <w:pPr>
@@ -12849,12 +13236,79 @@
                 <w:szCs w:val="28"/>
               </w:rPr>
             </w:pPr>
-          </w:p>
-        </w:tc>
-        <w:tc>
-          <w:tcPr>
-            <w:tcW w:w="1417" w:type="dxa"/>
-          </w:tcPr>
+            <w:proofErr w:type="spellStart"/>
+            <w:proofErr w:type="gramStart"/>
+            <w:r>
+              <w:rPr>
+                <w:sz w:val="28"/>
+                <w:szCs w:val="28"/>
+              </w:rPr>
+              <w:t>int</w:t>
+            </w:r>
+            <w:proofErr w:type="spellEnd"/>
+            <w:proofErr w:type="gramEnd"/>
+          </w:p>
+        </w:tc>
+        <w:tc>
+          <w:tcPr>
+            <w:tcW w:w="4580" w:type="dxa"/>
+          </w:tcPr>
+          <w:p>
+            <w:pPr>
+              <w:rPr>
+                <w:sz w:val="28"/>
+                <w:szCs w:val="28"/>
+              </w:rPr>
+            </w:pPr>
+            <w:r>
+              <w:rPr>
+                <w:sz w:val="28"/>
+                <w:szCs w:val="28"/>
+              </w:rPr>
+              <w:t>1:</w:t>
+            </w:r>
+            <w:r>
+              <w:rPr>
+                <w:rFonts w:hint="eastAsia"/>
+                <w:sz w:val="28"/>
+                <w:szCs w:val="28"/>
+              </w:rPr>
+              <w:t>获取最新私信</w:t>
+            </w:r>
+            <w:r>
+              <w:rPr>
+                <w:rFonts w:hint="eastAsia"/>
+                <w:sz w:val="28"/>
+                <w:szCs w:val="28"/>
+              </w:rPr>
+              <w:t>（大于</w:t>
+            </w:r>
+            <w:proofErr w:type="spellStart"/>
+            <w:r>
+              <w:rPr>
+                <w:sz w:val="28"/>
+                <w:szCs w:val="28"/>
+              </w:rPr>
+              <w:t>get_time</w:t>
+            </w:r>
+            <w:proofErr w:type="spellEnd"/>
+            <w:r>
+              <w:rPr>
+                <w:rFonts w:hint="eastAsia"/>
+                <w:sz w:val="28"/>
+                <w:szCs w:val="28"/>
+              </w:rPr>
+              <w:t>），</w:t>
+            </w:r>
+            <w:r>
+              <w:rPr>
+                <w:rFonts w:hint="eastAsia"/>
+                <w:sz w:val="28"/>
+                <w:szCs w:val="28"/>
+              </w:rPr>
+              <w:t xml:space="preserve"> </w:t>
+            </w:r>
+          </w:p>
           <w:p>
             <w:pPr>
               <w:rPr>
@@ -12863,181 +13317,108 @@
                 <w:szCs w:val="28"/>
               </w:rPr>
             </w:pPr>
-          </w:p>
-        </w:tc>
-        <w:tc>
-          <w:tcPr>
-            <w:tcW w:w="3872" w:type="dxa"/>
-          </w:tcPr>
-          <w:p>
-            <w:pPr>
-              <w:rPr>
-                <w:rFonts w:eastAsia="宋体"/>
-                <w:sz w:val="28"/>
-                <w:szCs w:val="28"/>
-              </w:rPr>
-            </w:pPr>
+            <w:r>
+              <w:rPr>
+                <w:rFonts w:hint="eastAsia"/>
+                <w:sz w:val="28"/>
+                <w:szCs w:val="28"/>
+              </w:rPr>
+              <w:t>-1</w:t>
+            </w:r>
+            <w:r>
+              <w:rPr>
+                <w:sz w:val="28"/>
+                <w:szCs w:val="28"/>
+              </w:rPr>
+              <w:t>:</w:t>
+            </w:r>
+            <w:r>
+              <w:rPr>
+                <w:rFonts w:hint="eastAsia"/>
+                <w:sz w:val="28"/>
+                <w:szCs w:val="28"/>
+              </w:rPr>
+              <w:t>获取更多私信</w:t>
+            </w:r>
+            <w:r>
+              <w:rPr>
+                <w:rFonts w:hint="eastAsia"/>
+                <w:sz w:val="28"/>
+                <w:szCs w:val="28"/>
+              </w:rPr>
+              <w:t>（小于</w:t>
+            </w:r>
+            <w:proofErr w:type="spellStart"/>
+            <w:r>
+              <w:rPr>
+                <w:sz w:val="28"/>
+                <w:szCs w:val="28"/>
+              </w:rPr>
+              <w:t>get_time</w:t>
+            </w:r>
+            <w:proofErr w:type="spellEnd"/>
+            <w:r>
+              <w:rPr>
+                <w:rFonts w:hint="eastAsia"/>
+                <w:sz w:val="28"/>
+                <w:szCs w:val="28"/>
+              </w:rPr>
+              <w:t>）</w:t>
+            </w:r>
+            <w:r>
+              <w:rPr>
+                <w:rFonts w:hint="eastAsia"/>
+                <w:sz w:val="28"/>
+                <w:szCs w:val="28"/>
+              </w:rPr>
+              <w:t xml:space="preserve"> </w:t>
+            </w:r>
           </w:p>
         </w:tc>
       </w:tr>
       <w:tr>
         <w:tc>
           <w:tcPr>
-            <w:tcW w:w="2129" w:type="dxa"/>
-          </w:tcPr>
-          <w:p>
-            <w:pPr>
-              <w:rPr>
-                <w:rFonts w:eastAsia="宋体"/>
-                <w:sz w:val="28"/>
-                <w:szCs w:val="28"/>
-              </w:rPr>
-            </w:pPr>
-          </w:p>
-        </w:tc>
-        <w:tc>
-          <w:tcPr>
-            <w:tcW w:w="1098" w:type="dxa"/>
-          </w:tcPr>
-          <w:p>
-            <w:pPr>
-              <w:rPr>
-                <w:rFonts w:eastAsia="宋体"/>
-                <w:sz w:val="28"/>
-                <w:szCs w:val="28"/>
-              </w:rPr>
-            </w:pPr>
-          </w:p>
-        </w:tc>
-        <w:tc>
-          <w:tcPr>
-            <w:tcW w:w="1417" w:type="dxa"/>
-          </w:tcPr>
-          <w:p>
-            <w:pPr>
-              <w:rPr>
-                <w:rFonts w:eastAsia="宋体"/>
-                <w:sz w:val="28"/>
-                <w:szCs w:val="28"/>
-              </w:rPr>
-            </w:pPr>
-          </w:p>
-        </w:tc>
-        <w:tc>
-          <w:tcPr>
-            <w:tcW w:w="3872" w:type="dxa"/>
-          </w:tcPr>
-          <w:p>
-            <w:pPr>
-              <w:rPr>
-                <w:rFonts w:eastAsia="宋体"/>
-                <w:sz w:val="28"/>
-                <w:szCs w:val="28"/>
-              </w:rPr>
-            </w:pPr>
-          </w:p>
-        </w:tc>
-      </w:tr>
-      <w:tr>
-        <w:tc>
-          <w:tcPr>
-            <w:tcW w:w="2129" w:type="dxa"/>
-          </w:tcPr>
-          <w:p>
-            <w:pPr>
-              <w:rPr>
-                <w:rFonts w:eastAsia="宋体"/>
-                <w:sz w:val="28"/>
-                <w:szCs w:val="28"/>
-              </w:rPr>
-            </w:pPr>
-          </w:p>
-        </w:tc>
-        <w:tc>
-          <w:tcPr>
-            <w:tcW w:w="1098" w:type="dxa"/>
-          </w:tcPr>
-          <w:p>
-            <w:pPr>
-              <w:rPr>
-                <w:sz w:val="28"/>
-                <w:szCs w:val="28"/>
-              </w:rPr>
-            </w:pPr>
-          </w:p>
-        </w:tc>
-        <w:tc>
-          <w:tcPr>
-            <w:tcW w:w="1417" w:type="dxa"/>
-          </w:tcPr>
-          <w:p>
-            <w:pPr>
-              <w:rPr>
-                <w:rFonts w:eastAsia="宋体"/>
-                <w:sz w:val="28"/>
-                <w:szCs w:val="28"/>
-              </w:rPr>
-            </w:pPr>
-          </w:p>
-        </w:tc>
-        <w:tc>
-          <w:tcPr>
-            <w:tcW w:w="3872" w:type="dxa"/>
-          </w:tcPr>
-          <w:p>
-            <w:pPr>
-              <w:rPr>
-                <w:rFonts w:eastAsia="宋体"/>
-                <w:sz w:val="28"/>
-                <w:szCs w:val="28"/>
-              </w:rPr>
-            </w:pPr>
-          </w:p>
-        </w:tc>
-      </w:tr>
-      <w:tr>
-        <w:tc>
-          <w:tcPr>
-            <w:tcW w:w="2129" w:type="dxa"/>
-          </w:tcPr>
-          <w:p>
-            <w:pPr>
-              <w:rPr>
-                <w:sz w:val="28"/>
-                <w:szCs w:val="28"/>
-              </w:rPr>
-            </w:pPr>
-          </w:p>
-        </w:tc>
-        <w:tc>
-          <w:tcPr>
-            <w:tcW w:w="1098" w:type="dxa"/>
-          </w:tcPr>
-          <w:p>
-            <w:pPr>
-              <w:rPr>
-                <w:sz w:val="28"/>
-                <w:szCs w:val="28"/>
-              </w:rPr>
-            </w:pPr>
-          </w:p>
-        </w:tc>
-        <w:tc>
-          <w:tcPr>
-            <w:tcW w:w="1417" w:type="dxa"/>
-          </w:tcPr>
-          <w:p>
-            <w:pPr>
-              <w:rPr>
-                <w:sz w:val="28"/>
-                <w:szCs w:val="28"/>
-              </w:rPr>
-            </w:pPr>
-          </w:p>
-        </w:tc>
-        <w:tc>
-          <w:tcPr>
-            <w:tcW w:w="3872" w:type="dxa"/>
+            <w:tcW w:w="1809" w:type="dxa"/>
+          </w:tcPr>
+          <w:p>
+            <w:pPr>
+              <w:rPr>
+                <w:sz w:val="28"/>
+                <w:szCs w:val="28"/>
+              </w:rPr>
+            </w:pPr>
+          </w:p>
+        </w:tc>
+        <w:tc>
+          <w:tcPr>
+            <w:tcW w:w="993" w:type="dxa"/>
+          </w:tcPr>
+          <w:p>
+            <w:pPr>
+              <w:rPr>
+                <w:sz w:val="28"/>
+                <w:szCs w:val="28"/>
+              </w:rPr>
+            </w:pPr>
+          </w:p>
+        </w:tc>
+        <w:tc>
+          <w:tcPr>
+            <w:tcW w:w="1134" w:type="dxa"/>
+          </w:tcPr>
+          <w:p>
+            <w:pPr>
+              <w:rPr>
+                <w:sz w:val="28"/>
+                <w:szCs w:val="28"/>
+              </w:rPr>
+            </w:pPr>
+          </w:p>
+        </w:tc>
+        <w:tc>
+          <w:tcPr>
+            <w:tcW w:w="4580" w:type="dxa"/>
           </w:tcPr>
           <w:p>
             <w:pPr>
@@ -13469,8 +13850,18 @@
           <w:sz w:val="28"/>
           <w:szCs w:val="28"/>
         </w:rPr>
-        <w:t>http://0.0.0.0/api/message/getDetailList</w:t>
-      </w:r>
+        <w:t>/message/</w:t>
+      </w:r>
+      <w:proofErr w:type="spellStart"/>
+      <w:r>
+        <w:rPr>
+          <w:rFonts w:hint="eastAsia"/>
+          <w:sz w:val="28"/>
+          <w:szCs w:val="28"/>
+        </w:rPr>
+        <w:t>getDetailList</w:t>
+      </w:r>
+      <w:proofErr w:type="spellEnd"/>
     </w:p>
     <w:p>
       <w:pPr>
@@ -13535,28 +13926,28 @@
         <w:tblLook w:val="0000" w:firstRow="0" w:lastRow="0" w:firstColumn="0" w:lastColumn="0" w:noHBand="0" w:noVBand="0"/>
       </w:tblPr>
       <w:tblGrid>
-        <w:gridCol w:w="2129"/>
-        <w:gridCol w:w="1098"/>
-        <w:gridCol w:w="1417"/>
-        <w:gridCol w:w="3872"/>
+        <w:gridCol w:w="1951"/>
+        <w:gridCol w:w="992"/>
+        <w:gridCol w:w="993"/>
+        <w:gridCol w:w="4580"/>
       </w:tblGrid>
       <w:tr>
         <w:tc>
           <w:tcPr>
-            <w:tcW w:w="2129" w:type="dxa"/>
-          </w:tcPr>
-          <w:p>
-            <w:pPr>
-              <w:rPr>
-                <w:sz w:val="28"/>
-                <w:szCs w:val="28"/>
-              </w:rPr>
-            </w:pPr>
-          </w:p>
-        </w:tc>
-        <w:tc>
-          <w:tcPr>
-            <w:tcW w:w="1098" w:type="dxa"/>
+            <w:tcW w:w="1951" w:type="dxa"/>
+          </w:tcPr>
+          <w:p>
+            <w:pPr>
+              <w:rPr>
+                <w:sz w:val="28"/>
+                <w:szCs w:val="28"/>
+              </w:rPr>
+            </w:pPr>
+          </w:p>
+        </w:tc>
+        <w:tc>
+          <w:tcPr>
+            <w:tcW w:w="992" w:type="dxa"/>
           </w:tcPr>
           <w:p>
             <w:pPr>
@@ -13577,7 +13968,7 @@
         </w:tc>
         <w:tc>
           <w:tcPr>
-            <w:tcW w:w="1417" w:type="dxa"/>
+            <w:tcW w:w="993" w:type="dxa"/>
           </w:tcPr>
           <w:p>
             <w:pPr>
@@ -13598,7 +13989,7 @@
         </w:tc>
         <w:tc>
           <w:tcPr>
-            <w:tcW w:w="3872" w:type="dxa"/>
+            <w:tcW w:w="4580" w:type="dxa"/>
           </w:tcPr>
           <w:p>
             <w:pPr>
@@ -13629,7 +14020,7 @@
       <w:tr>
         <w:tc>
           <w:tcPr>
-            <w:tcW w:w="2129" w:type="dxa"/>
+            <w:tcW w:w="1951" w:type="dxa"/>
           </w:tcPr>
           <w:p>
             <w:pPr>
@@ -13660,7 +14051,7 @@
         </w:tc>
         <w:tc>
           <w:tcPr>
-            <w:tcW w:w="1098" w:type="dxa"/>
+            <w:tcW w:w="992" w:type="dxa"/>
           </w:tcPr>
           <w:p>
             <w:pPr>
@@ -13682,7 +14073,7 @@
         </w:tc>
         <w:tc>
           <w:tcPr>
-            <w:tcW w:w="1417" w:type="dxa"/>
+            <w:tcW w:w="993" w:type="dxa"/>
           </w:tcPr>
           <w:p>
             <w:pPr>
@@ -13704,7 +14095,7 @@
         </w:tc>
         <w:tc>
           <w:tcPr>
-            <w:tcW w:w="3872" w:type="dxa"/>
+            <w:tcW w:w="4580" w:type="dxa"/>
           </w:tcPr>
           <w:p>
             <w:pPr>
@@ -13719,7 +14110,7 @@
       <w:tr>
         <w:tc>
           <w:tcPr>
-            <w:tcW w:w="2129" w:type="dxa"/>
+            <w:tcW w:w="1951" w:type="dxa"/>
           </w:tcPr>
           <w:p>
             <w:pPr>
@@ -13745,7 +14136,7 @@
         </w:tc>
         <w:tc>
           <w:tcPr>
-            <w:tcW w:w="1098" w:type="dxa"/>
+            <w:tcW w:w="992" w:type="dxa"/>
           </w:tcPr>
           <w:p>
             <w:pPr>
@@ -13767,7 +14158,7 @@
         </w:tc>
         <w:tc>
           <w:tcPr>
-            <w:tcW w:w="1417" w:type="dxa"/>
+            <w:tcW w:w="993" w:type="dxa"/>
           </w:tcPr>
           <w:p>
             <w:pPr>
@@ -13791,7 +14182,7 @@
         </w:tc>
         <w:tc>
           <w:tcPr>
-            <w:tcW w:w="3872" w:type="dxa"/>
+            <w:tcW w:w="4580" w:type="dxa"/>
           </w:tcPr>
           <w:p>
             <w:pPr>
@@ -13823,11 +14214,12 @@
       <w:tr>
         <w:tc>
           <w:tcPr>
-            <w:tcW w:w="2129" w:type="dxa"/>
-          </w:tcPr>
-          <w:p>
-            <w:pPr>
-              <w:rPr>
+            <w:tcW w:w="1951" w:type="dxa"/>
+          </w:tcPr>
+          <w:p>
+            <w:pPr>
+              <w:rPr>
+                <w:rFonts w:eastAsia="宋体"/>
                 <w:sz w:val="28"/>
                 <w:szCs w:val="28"/>
               </w:rPr>
@@ -13836,97 +14228,131 @@
             <w:proofErr w:type="gramStart"/>
             <w:r>
               <w:rPr>
-                <w:sz w:val="28"/>
-                <w:szCs w:val="28"/>
-              </w:rPr>
-              <w:t>before</w:t>
-            </w:r>
-            <w:proofErr w:type="gramEnd"/>
-            <w:r>
-              <w:rPr>
-                <w:rFonts w:hint="eastAsia"/>
-                <w:sz w:val="28"/>
-                <w:szCs w:val="28"/>
-              </w:rPr>
-              <w:t>_time</w:t>
+                <w:rFonts w:hint="eastAsia"/>
+                <w:sz w:val="28"/>
+                <w:szCs w:val="28"/>
+              </w:rPr>
+              <w:t>other</w:t>
+            </w:r>
+            <w:proofErr w:type="gramEnd"/>
+            <w:r>
+              <w:rPr>
+                <w:rFonts w:hint="eastAsia"/>
+                <w:sz w:val="28"/>
+                <w:szCs w:val="28"/>
+              </w:rPr>
+              <w:t>_</w:t>
+            </w:r>
+            <w:r>
+              <w:rPr>
+                <w:sz w:val="28"/>
+                <w:szCs w:val="28"/>
+              </w:rPr>
+              <w:t>u</w:t>
+            </w:r>
+            <w:r>
+              <w:rPr>
+                <w:rFonts w:hint="eastAsia"/>
+                <w:sz w:val="28"/>
+                <w:szCs w:val="28"/>
+              </w:rPr>
+              <w:t>id</w:t>
             </w:r>
             <w:proofErr w:type="spellEnd"/>
           </w:p>
         </w:tc>
         <w:tc>
           <w:tcPr>
-            <w:tcW w:w="1098" w:type="dxa"/>
-          </w:tcPr>
-          <w:p>
-            <w:pPr>
-              <w:rPr>
-                <w:sz w:val="28"/>
-                <w:szCs w:val="28"/>
-              </w:rPr>
-            </w:pPr>
-            <w:proofErr w:type="gramStart"/>
-            <w:r>
-              <w:rPr>
-                <w:rFonts w:hint="eastAsia"/>
-                <w:sz w:val="28"/>
-                <w:szCs w:val="28"/>
-              </w:rPr>
-              <w:t>false</w:t>
-            </w:r>
-            <w:proofErr w:type="gramEnd"/>
-          </w:p>
-        </w:tc>
-        <w:tc>
-          <w:tcPr>
-            <w:tcW w:w="1417" w:type="dxa"/>
-          </w:tcPr>
-          <w:p>
-            <w:pPr>
-              <w:rPr>
-                <w:sz w:val="28"/>
-                <w:szCs w:val="28"/>
-              </w:rPr>
-            </w:pPr>
+            <w:tcW w:w="992" w:type="dxa"/>
+          </w:tcPr>
+          <w:p>
+            <w:pPr>
+              <w:rPr>
+                <w:rFonts w:eastAsia="宋体"/>
+                <w:sz w:val="28"/>
+                <w:szCs w:val="28"/>
+              </w:rPr>
+            </w:pPr>
+            <w:proofErr w:type="gramStart"/>
+            <w:r>
+              <w:rPr>
+                <w:rFonts w:hint="eastAsia"/>
+                <w:sz w:val="28"/>
+                <w:szCs w:val="28"/>
+              </w:rPr>
+              <w:t>true</w:t>
+            </w:r>
+            <w:proofErr w:type="gramEnd"/>
+          </w:p>
+        </w:tc>
+        <w:tc>
+          <w:tcPr>
+            <w:tcW w:w="993" w:type="dxa"/>
+          </w:tcPr>
+          <w:p>
+            <w:pPr>
+              <w:rPr>
+                <w:rFonts w:eastAsia="宋体"/>
+                <w:sz w:val="28"/>
+                <w:szCs w:val="28"/>
+              </w:rPr>
+            </w:pPr>
+            <w:proofErr w:type="gramStart"/>
+            <w:r>
+              <w:rPr>
+                <w:rFonts w:hint="eastAsia"/>
+                <w:sz w:val="28"/>
+                <w:szCs w:val="28"/>
+              </w:rPr>
+              <w:t>long</w:t>
+            </w:r>
+            <w:proofErr w:type="gramEnd"/>
+          </w:p>
+        </w:tc>
+        <w:tc>
+          <w:tcPr>
+            <w:tcW w:w="4580" w:type="dxa"/>
+          </w:tcPr>
+          <w:p>
+            <w:pPr>
+              <w:rPr>
+                <w:rFonts w:eastAsia="宋体"/>
+                <w:sz w:val="28"/>
+                <w:szCs w:val="28"/>
+              </w:rPr>
+            </w:pPr>
+            <w:r>
+              <w:rPr>
+                <w:rFonts w:hint="eastAsia"/>
+                <w:sz w:val="28"/>
+                <w:szCs w:val="28"/>
+              </w:rPr>
+              <w:t>私信对方</w:t>
+            </w:r>
             <w:proofErr w:type="spellStart"/>
-            <w:proofErr w:type="gramStart"/>
-            <w:r>
-              <w:rPr>
-                <w:rFonts w:hint="eastAsia"/>
-                <w:sz w:val="28"/>
-                <w:szCs w:val="28"/>
-              </w:rPr>
-              <w:t>int</w:t>
+            <w:r>
+              <w:rPr>
+                <w:sz w:val="28"/>
+                <w:szCs w:val="28"/>
+              </w:rPr>
+              <w:t>u</w:t>
+            </w:r>
+            <w:r>
+              <w:rPr>
+                <w:rFonts w:hint="eastAsia"/>
+                <w:sz w:val="28"/>
+                <w:szCs w:val="28"/>
+              </w:rPr>
+              <w:t>id</w:t>
             </w:r>
             <w:proofErr w:type="spellEnd"/>
-            <w:proofErr w:type="gramEnd"/>
-          </w:p>
-        </w:tc>
-        <w:tc>
-          <w:tcPr>
-            <w:tcW w:w="3872" w:type="dxa"/>
-          </w:tcPr>
-          <w:p>
-            <w:pPr>
-              <w:rPr>
-                <w:sz w:val="28"/>
-                <w:szCs w:val="28"/>
-              </w:rPr>
-            </w:pPr>
-            <w:r>
-              <w:rPr>
-                <w:rFonts w:hint="eastAsia"/>
-                <w:sz w:val="28"/>
-                <w:szCs w:val="28"/>
-              </w:rPr>
-              <w:t>获取此时间前的聊天信息</w:t>
-            </w:r>
           </w:p>
         </w:tc>
       </w:tr>
       <w:tr>
         <w:tc>
           <w:tcPr>
-            <w:tcW w:w="2129" w:type="dxa"/>
+            <w:tcW w:w="1951" w:type="dxa"/>
           </w:tcPr>
           <w:p>
             <w:pPr>
@@ -13936,46 +14362,68 @@
                 <w:szCs w:val="28"/>
               </w:rPr>
             </w:pPr>
+            <w:proofErr w:type="gramStart"/>
+            <w:r>
+              <w:rPr>
+                <w:sz w:val="28"/>
+                <w:szCs w:val="28"/>
+              </w:rPr>
+              <w:t>count</w:t>
+            </w:r>
+            <w:proofErr w:type="gramEnd"/>
+          </w:p>
+        </w:tc>
+        <w:tc>
+          <w:tcPr>
+            <w:tcW w:w="992" w:type="dxa"/>
+          </w:tcPr>
+          <w:p>
+            <w:pPr>
+              <w:rPr>
+                <w:rFonts w:eastAsia="宋体"/>
+                <w:sz w:val="28"/>
+                <w:szCs w:val="28"/>
+              </w:rPr>
+            </w:pPr>
+            <w:proofErr w:type="gramStart"/>
+            <w:r>
+              <w:rPr>
+                <w:sz w:val="28"/>
+                <w:szCs w:val="28"/>
+              </w:rPr>
+              <w:t>false</w:t>
+            </w:r>
+            <w:proofErr w:type="gramEnd"/>
+          </w:p>
+        </w:tc>
+        <w:tc>
+          <w:tcPr>
+            <w:tcW w:w="993" w:type="dxa"/>
+          </w:tcPr>
+          <w:p>
+            <w:pPr>
+              <w:rPr>
+                <w:rFonts w:eastAsia="宋体"/>
+                <w:sz w:val="28"/>
+                <w:szCs w:val="28"/>
+              </w:rPr>
+            </w:pPr>
             <w:proofErr w:type="spellStart"/>
             <w:proofErr w:type="gramStart"/>
             <w:r>
               <w:rPr>
-                <w:rFonts w:hint="eastAsia"/>
-                <w:sz w:val="28"/>
-                <w:szCs w:val="28"/>
-              </w:rPr>
-              <w:t>other</w:t>
-            </w:r>
-            <w:proofErr w:type="gramEnd"/>
-            <w:r>
-              <w:rPr>
-                <w:rFonts w:hint="eastAsia"/>
-                <w:sz w:val="28"/>
-                <w:szCs w:val="28"/>
-              </w:rPr>
-              <w:t>_</w:t>
-            </w:r>
-            <w:r>
-              <w:rPr>
-                <w:sz w:val="28"/>
-                <w:szCs w:val="28"/>
-              </w:rPr>
-              <w:t>u</w:t>
-            </w:r>
-            <w:r>
-              <w:rPr>
-                <w:rFonts w:hint="eastAsia"/>
-                <w:sz w:val="28"/>
-                <w:szCs w:val="28"/>
-              </w:rPr>
-              <w:t>id</w:t>
+                <w:sz w:val="28"/>
+                <w:szCs w:val="28"/>
+              </w:rPr>
+              <w:t>int</w:t>
             </w:r>
             <w:proofErr w:type="spellEnd"/>
-          </w:p>
-        </w:tc>
-        <w:tc>
-          <w:tcPr>
-            <w:tcW w:w="1098" w:type="dxa"/>
+            <w:proofErr w:type="gramEnd"/>
+          </w:p>
+        </w:tc>
+        <w:tc>
+          <w:tcPr>
+            <w:tcW w:w="4580" w:type="dxa"/>
           </w:tcPr>
           <w:p>
             <w:pPr>
@@ -13985,87 +14433,44 @@
                 <w:szCs w:val="28"/>
               </w:rPr>
             </w:pPr>
-            <w:proofErr w:type="gramStart"/>
-            <w:r>
-              <w:rPr>
-                <w:rFonts w:hint="eastAsia"/>
-                <w:sz w:val="28"/>
-                <w:szCs w:val="28"/>
-              </w:rPr>
-              <w:t>true</w:t>
-            </w:r>
-            <w:proofErr w:type="gramEnd"/>
-          </w:p>
-        </w:tc>
-        <w:tc>
-          <w:tcPr>
-            <w:tcW w:w="1417" w:type="dxa"/>
-          </w:tcPr>
-          <w:p>
-            <w:pPr>
-              <w:rPr>
-                <w:rFonts w:eastAsia="宋体"/>
-                <w:sz w:val="28"/>
-                <w:szCs w:val="28"/>
-              </w:rPr>
-            </w:pPr>
-            <w:proofErr w:type="gramStart"/>
-            <w:r>
-              <w:rPr>
-                <w:rFonts w:hint="eastAsia"/>
-                <w:sz w:val="28"/>
-                <w:szCs w:val="28"/>
-              </w:rPr>
-              <w:t>long</w:t>
-            </w:r>
-            <w:proofErr w:type="gramEnd"/>
-          </w:p>
-        </w:tc>
-        <w:tc>
-          <w:tcPr>
-            <w:tcW w:w="3872" w:type="dxa"/>
-          </w:tcPr>
-          <w:p>
-            <w:pPr>
-              <w:rPr>
-                <w:rFonts w:eastAsia="宋体"/>
-                <w:sz w:val="28"/>
-                <w:szCs w:val="28"/>
-              </w:rPr>
-            </w:pPr>
-            <w:r>
-              <w:rPr>
-                <w:rFonts w:hint="eastAsia"/>
-                <w:sz w:val="28"/>
-                <w:szCs w:val="28"/>
-              </w:rPr>
-              <w:t>私信对方</w:t>
-            </w:r>
-            <w:proofErr w:type="spellStart"/>
-            <w:r>
-              <w:rPr>
-                <w:sz w:val="28"/>
-                <w:szCs w:val="28"/>
-              </w:rPr>
-              <w:t>u</w:t>
-            </w:r>
-            <w:r>
-              <w:rPr>
-                <w:rFonts w:hint="eastAsia"/>
-                <w:sz w:val="28"/>
-                <w:szCs w:val="28"/>
-              </w:rPr>
-              <w:t>id</w:t>
-            </w:r>
-            <w:proofErr w:type="spellEnd"/>
+            <w:r>
+              <w:rPr>
+                <w:rFonts w:hint="eastAsia"/>
+                <w:sz w:val="28"/>
+                <w:szCs w:val="28"/>
+              </w:rPr>
+              <w:t>获取条数</w:t>
+            </w:r>
+            <w:r>
+              <w:rPr>
+                <w:sz w:val="28"/>
+                <w:szCs w:val="28"/>
+              </w:rPr>
+              <w:t>,</w:t>
+            </w:r>
+            <w:r>
+              <w:rPr>
+                <w:rFonts w:hint="eastAsia"/>
+                <w:sz w:val="28"/>
+                <w:szCs w:val="28"/>
+              </w:rPr>
+              <w:t>默认</w:t>
+            </w:r>
+            <w:r>
+              <w:rPr>
+                <w:rFonts w:hint="eastAsia"/>
+                <w:sz w:val="28"/>
+                <w:szCs w:val="28"/>
+              </w:rPr>
+              <w:t>10</w:t>
+            </w:r>
           </w:p>
         </w:tc>
       </w:tr>
       <w:tr>
         <w:tc>
           <w:tcPr>
-            <w:tcW w:w="2129" w:type="dxa"/>
-            <w:shd w:val="clear" w:color="auto" w:fill="auto"/>
+            <w:tcW w:w="1951" w:type="dxa"/>
           </w:tcPr>
           <w:p>
             <w:pPr>
@@ -14075,7 +14480,123 @@
                 <w:szCs w:val="28"/>
               </w:rPr>
             </w:pPr>
-            <w:proofErr w:type="gramStart"/>
+            <w:proofErr w:type="spellStart"/>
+            <w:proofErr w:type="gramStart"/>
+            <w:r>
+              <w:rPr>
+                <w:sz w:val="28"/>
+                <w:szCs w:val="28"/>
+              </w:rPr>
+              <w:t>get</w:t>
+            </w:r>
+            <w:proofErr w:type="gramEnd"/>
+            <w:r>
+              <w:rPr>
+                <w:sz w:val="28"/>
+                <w:szCs w:val="28"/>
+              </w:rPr>
+              <w:t>_time</w:t>
+            </w:r>
+            <w:proofErr w:type="spellEnd"/>
+          </w:p>
+        </w:tc>
+        <w:tc>
+          <w:tcPr>
+            <w:tcW w:w="992" w:type="dxa"/>
+          </w:tcPr>
+          <w:p>
+            <w:pPr>
+              <w:rPr>
+                <w:sz w:val="28"/>
+                <w:szCs w:val="28"/>
+              </w:rPr>
+            </w:pPr>
+            <w:proofErr w:type="gramStart"/>
+            <w:r>
+              <w:rPr>
+                <w:sz w:val="28"/>
+                <w:szCs w:val="28"/>
+              </w:rPr>
+              <w:t>false</w:t>
+            </w:r>
+            <w:proofErr w:type="gramEnd"/>
+          </w:p>
+        </w:tc>
+        <w:tc>
+          <w:tcPr>
+            <w:tcW w:w="993" w:type="dxa"/>
+          </w:tcPr>
+          <w:p>
+            <w:pPr>
+              <w:rPr>
+                <w:rFonts w:eastAsia="宋体"/>
+                <w:sz w:val="28"/>
+                <w:szCs w:val="28"/>
+              </w:rPr>
+            </w:pPr>
+            <w:proofErr w:type="spellStart"/>
+            <w:proofErr w:type="gramStart"/>
+            <w:r>
+              <w:rPr>
+                <w:sz w:val="28"/>
+                <w:szCs w:val="28"/>
+              </w:rPr>
+              <w:t>int</w:t>
+            </w:r>
+            <w:proofErr w:type="spellEnd"/>
+            <w:proofErr w:type="gramEnd"/>
+          </w:p>
+        </w:tc>
+        <w:tc>
+          <w:tcPr>
+            <w:tcW w:w="4580" w:type="dxa"/>
+          </w:tcPr>
+          <w:p>
+            <w:pPr>
+              <w:rPr>
+                <w:rFonts w:eastAsia="宋体"/>
+                <w:sz w:val="28"/>
+                <w:szCs w:val="28"/>
+              </w:rPr>
+            </w:pPr>
+            <w:r>
+              <w:rPr>
+                <w:rFonts w:hint="eastAsia"/>
+                <w:sz w:val="28"/>
+                <w:szCs w:val="28"/>
+              </w:rPr>
+              <w:t>获取开始时间</w:t>
+            </w:r>
+            <w:r>
+              <w:rPr>
+                <w:sz w:val="28"/>
+                <w:szCs w:val="28"/>
+              </w:rPr>
+              <w:t>(</w:t>
+            </w:r>
+            <w:r>
+              <w:rPr>
+                <w:rFonts w:hint="eastAsia"/>
+                <w:sz w:val="28"/>
+                <w:szCs w:val="28"/>
+              </w:rPr>
+              <w:t>不传此参数</w:t>
+            </w:r>
+            <w:r>
+              <w:rPr>
+                <w:sz w:val="28"/>
+                <w:szCs w:val="28"/>
+              </w:rPr>
+              <w:t xml:space="preserve">, </w:t>
+            </w:r>
+            <w:r>
+              <w:rPr>
+                <w:rFonts w:hint="eastAsia"/>
+                <w:sz w:val="28"/>
+                <w:szCs w:val="28"/>
+              </w:rPr>
+              <w:t>会返回前</w:t>
+            </w:r>
             <w:r>
               <w:rPr>
                 <w:sz w:val="28"/>
@@ -14083,103 +14604,20 @@
               </w:rPr>
               <w:t>count</w:t>
             </w:r>
-            <w:proofErr w:type="gramEnd"/>
-          </w:p>
-        </w:tc>
-        <w:tc>
-          <w:tcPr>
-            <w:tcW w:w="1098" w:type="dxa"/>
-            <w:shd w:val="clear" w:color="auto" w:fill="auto"/>
-          </w:tcPr>
-          <w:p>
-            <w:pPr>
-              <w:rPr>
-                <w:rFonts w:eastAsia="宋体"/>
-                <w:sz w:val="28"/>
-                <w:szCs w:val="28"/>
-              </w:rPr>
-            </w:pPr>
-            <w:proofErr w:type="gramStart"/>
-            <w:r>
-              <w:rPr>
-                <w:sz w:val="28"/>
-                <w:szCs w:val="28"/>
-              </w:rPr>
-              <w:t>false</w:t>
-            </w:r>
-            <w:proofErr w:type="gramEnd"/>
-          </w:p>
-        </w:tc>
-        <w:tc>
-          <w:tcPr>
-            <w:tcW w:w="1417" w:type="dxa"/>
-            <w:shd w:val="clear" w:color="auto" w:fill="auto"/>
-          </w:tcPr>
-          <w:p>
-            <w:pPr>
-              <w:rPr>
-                <w:rFonts w:eastAsia="宋体"/>
-                <w:sz w:val="28"/>
-                <w:szCs w:val="28"/>
-              </w:rPr>
-            </w:pPr>
-            <w:proofErr w:type="spellStart"/>
-            <w:proofErr w:type="gramStart"/>
-            <w:r>
-              <w:rPr>
-                <w:rFonts w:eastAsia="宋体" w:hint="eastAsia"/>
-                <w:sz w:val="28"/>
-                <w:szCs w:val="28"/>
-              </w:rPr>
-              <w:t>int</w:t>
-            </w:r>
-            <w:proofErr w:type="spellEnd"/>
-            <w:proofErr w:type="gramEnd"/>
-          </w:p>
-        </w:tc>
-        <w:tc>
-          <w:tcPr>
-            <w:tcW w:w="3872" w:type="dxa"/>
-            <w:shd w:val="clear" w:color="auto" w:fill="auto"/>
-          </w:tcPr>
-          <w:p>
-            <w:pPr>
-              <w:rPr>
-                <w:rFonts w:eastAsia="宋体"/>
-                <w:sz w:val="28"/>
-                <w:szCs w:val="28"/>
-              </w:rPr>
-            </w:pPr>
-            <w:r>
-              <w:rPr>
-                <w:rFonts w:hint="eastAsia"/>
-                <w:sz w:val="28"/>
-                <w:szCs w:val="28"/>
-              </w:rPr>
-              <w:t>每页条数</w:t>
-            </w:r>
-            <w:r>
-              <w:rPr>
-                <w:sz w:val="28"/>
-                <w:szCs w:val="28"/>
-              </w:rPr>
-              <w:t>,</w:t>
-            </w:r>
-            <w:r>
-              <w:rPr>
-                <w:rFonts w:hint="eastAsia"/>
-                <w:sz w:val="28"/>
-                <w:szCs w:val="28"/>
-              </w:rPr>
-              <w:t>默认</w:t>
-            </w:r>
-            <w:r>
-              <w:rPr>
-                <w:rFonts w:hint="eastAsia"/>
-                <w:sz w:val="28"/>
-                <w:szCs w:val="28"/>
-              </w:rPr>
-              <w:t>10</w:t>
+            <w:r>
+              <w:rPr>
+                <w:rFonts w:hint="eastAsia"/>
+                <w:sz w:val="28"/>
+                <w:szCs w:val="28"/>
+              </w:rPr>
+              <w:t>条</w:t>
+            </w:r>
+            <w:r>
+              <w:rPr>
+                <w:sz w:val="28"/>
+                <w:szCs w:val="28"/>
+              </w:rPr>
+              <w:t>)</w:t>
             </w:r>
           </w:p>
         </w:tc>
@@ -14187,169 +14625,179 @@
       <w:tr>
         <w:tc>
           <w:tcPr>
-            <w:tcW w:w="2129" w:type="dxa"/>
-          </w:tcPr>
-          <w:p>
-            <w:pPr>
-              <w:rPr>
-                <w:rFonts w:eastAsia="宋体"/>
-                <w:sz w:val="28"/>
-                <w:szCs w:val="28"/>
-              </w:rPr>
-            </w:pPr>
-          </w:p>
-        </w:tc>
-        <w:tc>
-          <w:tcPr>
-            <w:tcW w:w="1098" w:type="dxa"/>
-          </w:tcPr>
-          <w:p>
-            <w:pPr>
-              <w:rPr>
-                <w:rFonts w:eastAsia="宋体"/>
-                <w:sz w:val="28"/>
-                <w:szCs w:val="28"/>
-              </w:rPr>
-            </w:pPr>
-          </w:p>
-        </w:tc>
-        <w:tc>
-          <w:tcPr>
-            <w:tcW w:w="1417" w:type="dxa"/>
-          </w:tcPr>
-          <w:p>
-            <w:pPr>
-              <w:rPr>
-                <w:rFonts w:eastAsia="宋体"/>
-                <w:sz w:val="28"/>
-                <w:szCs w:val="28"/>
-              </w:rPr>
-            </w:pPr>
-          </w:p>
-        </w:tc>
-        <w:tc>
-          <w:tcPr>
-            <w:tcW w:w="3872" w:type="dxa"/>
-          </w:tcPr>
-          <w:p>
-            <w:pPr>
-              <w:rPr>
-                <w:rFonts w:eastAsia="宋体"/>
-                <w:sz w:val="28"/>
-                <w:szCs w:val="28"/>
-              </w:rPr>
-            </w:pPr>
-          </w:p>
-        </w:tc>
-      </w:tr>
-      <w:tr>
-        <w:tc>
-          <w:tcPr>
-            <w:tcW w:w="2129" w:type="dxa"/>
-          </w:tcPr>
-          <w:p>
-            <w:pPr>
-              <w:rPr>
-                <w:rFonts w:eastAsia="宋体"/>
-                <w:sz w:val="28"/>
-                <w:szCs w:val="28"/>
-              </w:rPr>
-            </w:pPr>
-          </w:p>
-        </w:tc>
-        <w:tc>
-          <w:tcPr>
-            <w:tcW w:w="1098" w:type="dxa"/>
-          </w:tcPr>
-          <w:p>
-            <w:pPr>
-              <w:rPr>
-                <w:sz w:val="28"/>
-                <w:szCs w:val="28"/>
-              </w:rPr>
-            </w:pPr>
-          </w:p>
-        </w:tc>
-        <w:tc>
-          <w:tcPr>
-            <w:tcW w:w="1417" w:type="dxa"/>
-          </w:tcPr>
-          <w:p>
-            <w:pPr>
-              <w:rPr>
-                <w:rFonts w:eastAsia="宋体"/>
-                <w:sz w:val="28"/>
-                <w:szCs w:val="28"/>
-              </w:rPr>
-            </w:pPr>
-          </w:p>
-        </w:tc>
-        <w:tc>
-          <w:tcPr>
-            <w:tcW w:w="3872" w:type="dxa"/>
-          </w:tcPr>
-          <w:p>
-            <w:pPr>
-              <w:rPr>
-                <w:rFonts w:eastAsia="宋体"/>
-                <w:sz w:val="28"/>
-                <w:szCs w:val="28"/>
-              </w:rPr>
-            </w:pPr>
-          </w:p>
-        </w:tc>
-      </w:tr>
-      <w:tr>
-        <w:tc>
-          <w:tcPr>
-            <w:tcW w:w="2129" w:type="dxa"/>
-          </w:tcPr>
-          <w:p>
-            <w:pPr>
-              <w:rPr>
-                <w:sz w:val="28"/>
-                <w:szCs w:val="28"/>
-              </w:rPr>
-            </w:pPr>
-          </w:p>
-        </w:tc>
-        <w:tc>
-          <w:tcPr>
-            <w:tcW w:w="1098" w:type="dxa"/>
-          </w:tcPr>
-          <w:p>
-            <w:pPr>
-              <w:rPr>
-                <w:sz w:val="28"/>
-                <w:szCs w:val="28"/>
-              </w:rPr>
-            </w:pPr>
-          </w:p>
-        </w:tc>
-        <w:tc>
-          <w:tcPr>
-            <w:tcW w:w="1417" w:type="dxa"/>
-          </w:tcPr>
-          <w:p>
-            <w:pPr>
-              <w:rPr>
-                <w:sz w:val="28"/>
-                <w:szCs w:val="28"/>
-              </w:rPr>
-            </w:pPr>
-          </w:p>
-        </w:tc>
-        <w:tc>
-          <w:tcPr>
-            <w:tcW w:w="3872" w:type="dxa"/>
-          </w:tcPr>
-          <w:p>
-            <w:pPr>
-              <w:rPr>
-                <w:sz w:val="28"/>
-                <w:szCs w:val="28"/>
-              </w:rPr>
-            </w:pPr>
+            <w:tcW w:w="1951" w:type="dxa"/>
+          </w:tcPr>
+          <w:p>
+            <w:pPr>
+              <w:rPr>
+                <w:sz w:val="28"/>
+                <w:szCs w:val="28"/>
+              </w:rPr>
+            </w:pPr>
+            <w:proofErr w:type="gramStart"/>
+            <w:r>
+              <w:rPr>
+                <w:sz w:val="28"/>
+                <w:szCs w:val="28"/>
+              </w:rPr>
+              <w:t>op</w:t>
+            </w:r>
+            <w:proofErr w:type="gramEnd"/>
+          </w:p>
+        </w:tc>
+        <w:tc>
+          <w:tcPr>
+            <w:tcW w:w="992" w:type="dxa"/>
+          </w:tcPr>
+          <w:p>
+            <w:pPr>
+              <w:rPr>
+                <w:sz w:val="28"/>
+                <w:szCs w:val="28"/>
+              </w:rPr>
+            </w:pPr>
+            <w:proofErr w:type="gramStart"/>
+            <w:r>
+              <w:rPr>
+                <w:sz w:val="28"/>
+                <w:szCs w:val="28"/>
+              </w:rPr>
+              <w:t>false</w:t>
+            </w:r>
+            <w:proofErr w:type="gramEnd"/>
+          </w:p>
+        </w:tc>
+        <w:tc>
+          <w:tcPr>
+            <w:tcW w:w="993" w:type="dxa"/>
+          </w:tcPr>
+          <w:p>
+            <w:pPr>
+              <w:rPr>
+                <w:sz w:val="28"/>
+                <w:szCs w:val="28"/>
+              </w:rPr>
+            </w:pPr>
+            <w:proofErr w:type="spellStart"/>
+            <w:proofErr w:type="gramStart"/>
+            <w:r>
+              <w:rPr>
+                <w:sz w:val="28"/>
+                <w:szCs w:val="28"/>
+              </w:rPr>
+              <w:t>int</w:t>
+            </w:r>
+            <w:proofErr w:type="spellEnd"/>
+            <w:proofErr w:type="gramEnd"/>
+          </w:p>
+        </w:tc>
+        <w:tc>
+          <w:tcPr>
+            <w:tcW w:w="4580" w:type="dxa"/>
+          </w:tcPr>
+          <w:p>
+            <w:pPr>
+              <w:rPr>
+                <w:sz w:val="28"/>
+                <w:szCs w:val="28"/>
+              </w:rPr>
+            </w:pPr>
+            <w:r>
+              <w:rPr>
+                <w:sz w:val="28"/>
+                <w:szCs w:val="28"/>
+              </w:rPr>
+              <w:t>1:</w:t>
+            </w:r>
+            <w:r>
+              <w:rPr>
+                <w:rFonts w:hint="eastAsia"/>
+                <w:sz w:val="28"/>
+                <w:szCs w:val="28"/>
+              </w:rPr>
+              <w:t>获取最新聊天（大于</w:t>
+            </w:r>
+            <w:proofErr w:type="spellStart"/>
+            <w:r>
+              <w:rPr>
+                <w:sz w:val="28"/>
+                <w:szCs w:val="28"/>
+              </w:rPr>
+              <w:t>get_time</w:t>
+            </w:r>
+            <w:proofErr w:type="spellEnd"/>
+            <w:r>
+              <w:rPr>
+                <w:rFonts w:hint="eastAsia"/>
+                <w:sz w:val="28"/>
+                <w:szCs w:val="28"/>
+              </w:rPr>
+              <w:t>），</w:t>
+            </w:r>
+            <w:r>
+              <w:rPr>
+                <w:rFonts w:hint="eastAsia"/>
+                <w:sz w:val="28"/>
+                <w:szCs w:val="28"/>
+              </w:rPr>
+              <w:t xml:space="preserve"> </w:t>
+            </w:r>
+          </w:p>
+          <w:p>
+            <w:pPr>
+              <w:rPr>
+                <w:sz w:val="28"/>
+                <w:szCs w:val="28"/>
+              </w:rPr>
+            </w:pPr>
+            <w:r>
+              <w:rPr>
+                <w:rFonts w:hint="eastAsia"/>
+                <w:sz w:val="28"/>
+                <w:szCs w:val="28"/>
+              </w:rPr>
+              <w:t>-1</w:t>
+            </w:r>
+            <w:r>
+              <w:rPr>
+                <w:sz w:val="28"/>
+                <w:szCs w:val="28"/>
+              </w:rPr>
+              <w:t>:</w:t>
+            </w:r>
+            <w:r>
+              <w:rPr>
+                <w:rFonts w:hint="eastAsia"/>
+                <w:sz w:val="28"/>
+                <w:szCs w:val="28"/>
+              </w:rPr>
+              <w:t>获取更多聊天（小于</w:t>
+            </w:r>
+            <w:proofErr w:type="spellStart"/>
+            <w:r>
+              <w:rPr>
+                <w:sz w:val="28"/>
+                <w:szCs w:val="28"/>
+              </w:rPr>
+              <w:t>get_time</w:t>
+            </w:r>
+            <w:proofErr w:type="spellEnd"/>
+            <w:r>
+              <w:rPr>
+                <w:rFonts w:hint="eastAsia"/>
+                <w:sz w:val="28"/>
+                <w:szCs w:val="28"/>
+              </w:rPr>
+              <w:t>）</w:t>
+            </w:r>
+            <w:r>
+              <w:rPr>
+                <w:rFonts w:hint="eastAsia"/>
+                <w:sz w:val="28"/>
+                <w:szCs w:val="28"/>
+              </w:rPr>
+              <w:t xml:space="preserve"> </w:t>
+            </w:r>
           </w:p>
         </w:tc>
       </w:tr>
@@ -14894,7 +15342,15 @@
           <w:sz w:val="28"/>
           <w:szCs w:val="28"/>
         </w:rPr>
-        <w:t>URL: http://0.0.0.0/api/message/del</w:t>
+        <w:t xml:space="preserve">URL: </w:t>
+      </w:r>
+      <w:r>
+        <w:rPr>
+          <w:b/>
+          <w:sz w:val="28"/>
+          <w:szCs w:val="28"/>
+        </w:rPr>
+        <w:t>/message/del</w:t>
       </w:r>
     </w:p>
     <w:p>
@@ -15477,17 +15933,33 @@
         </w:rPr>
         <w:t>：</w:t>
       </w:r>
-      <w:hyperlink r:id="rId13" w:history="1">
-        <w:r>
-          <w:rPr>
-            <w:rStyle w:val="a4"/>
-            <w:b/>
-            <w:sz w:val="28"/>
-            <w:szCs w:val="28"/>
-          </w:rPr>
-          <w:t>http://0.0.0.0/api/img/upload</w:t>
-        </w:r>
-      </w:hyperlink>
+      <w:r>
+        <w:fldChar w:fldCharType="begin"/>
+      </w:r>
+      <w:r>
+        <w:instrText xml:space="preserve"> HYPERLINK "http://0.0.0.0/api/img/upload" </w:instrText>
+      </w:r>
+      <w:r>
+        <w:fldChar w:fldCharType="separate"/>
+      </w:r>
+      <w:r>
+        <w:rPr>
+          <w:rStyle w:val="a4"/>
+          <w:b/>
+          <w:sz w:val="28"/>
+          <w:szCs w:val="28"/>
+        </w:rPr>
+        <w:t>/img/upload</w:t>
+      </w:r>
+      <w:r>
+        <w:rPr>
+          <w:rStyle w:val="a4"/>
+          <w:b/>
+          <w:sz w:val="28"/>
+          <w:szCs w:val="28"/>
+        </w:rPr>
+        <w:fldChar w:fldCharType="end"/>
+      </w:r>
     </w:p>
     <w:p>
       <w:pPr>
@@ -18452,7 +18924,7 @@
 </file>
 
 <file path=customXml/itemProps1.xml><?xml version="1.0" encoding="utf-8"?>
-<ds:datastoreItem xmlns:ds="http://schemas.openxmlformats.org/officeDocument/2006/customXml" ds:itemID="{C816B8EB-FFBA-5845-9B45-F9577EE6174E}">
+<ds:datastoreItem xmlns:ds="http://schemas.openxmlformats.org/officeDocument/2006/customXml" ds:itemID="{D92BECEE-8954-1041-A23D-0770A654A6F3}">
   <ds:schemaRefs>
     <ds:schemaRef ds:uri="http://schemas.openxmlformats.org/officeDocument/2006/bibliography"/>
   </ds:schemaRefs>

</xml_diff>

<commit_message>
change goods list function, and fixed #6
</commit_message>
<xml_diff>
--- a/doc/api/API定义.docx
+++ b/doc/api/API定义.docx
@@ -4563,7 +4563,7 @@
                 <w:sz w:val="28"/>
                 <w:szCs w:val="28"/>
               </w:rPr>
-              <w:t>keyword</w:t>
+              <w:t>status</w:t>
             </w:r>
           </w:p>
         </w:tc>
@@ -4603,7 +4603,7 @@
                 <w:sz w:val="28"/>
                 <w:szCs w:val="28"/>
               </w:rPr>
-              <w:t>string</w:t>
+              <w:t>int</w:t>
             </w:r>
           </w:p>
         </w:tc>
@@ -4614,16 +4614,55 @@
           <w:p>
             <w:pPr>
               <w:rPr>
-                <w:sz w:val="28"/>
-                <w:szCs w:val="28"/>
-              </w:rPr>
-            </w:pPr>
-            <w:r>
-              <w:rPr>
-                <w:sz w:val="28"/>
-                <w:szCs w:val="28"/>
-              </w:rPr>
-              <w:t>filter</w:t>
+                <w:rFonts w:hint="eastAsia"/>
+                <w:sz w:val="28"/>
+                <w:szCs w:val="28"/>
+              </w:rPr>
+            </w:pPr>
+            <w:r>
+              <w:rPr>
+                <w:sz w:val="28"/>
+                <w:szCs w:val="28"/>
+              </w:rPr>
+              <w:t>1:</w:t>
+            </w:r>
+            <w:r>
+              <w:rPr>
+                <w:rFonts w:hint="eastAsia"/>
+                <w:sz w:val="28"/>
+                <w:szCs w:val="28"/>
+              </w:rPr>
+              <w:t>发布中，</w:t>
+            </w:r>
+            <w:r>
+              <w:rPr>
+                <w:rFonts w:hint="eastAsia"/>
+                <w:sz w:val="28"/>
+                <w:szCs w:val="28"/>
+              </w:rPr>
+              <w:t>0</w:t>
+            </w:r>
+            <w:r>
+              <w:rPr>
+                <w:sz w:val="28"/>
+                <w:szCs w:val="28"/>
+              </w:rPr>
+              <w:t>:</w:t>
+            </w:r>
+            <w:r>
+              <w:rPr>
+                <w:rFonts w:hint="eastAsia"/>
+                <w:sz w:val="28"/>
+                <w:szCs w:val="28"/>
+              </w:rPr>
+              <w:t>已下架</w:t>
+            </w:r>
+            <w:r>
+              <w:rPr>
+                <w:sz w:val="28"/>
+                <w:szCs w:val="28"/>
+              </w:rPr>
+              <w:t>(filter</w:t>
             </w:r>
             <w:r>
               <w:rPr>
@@ -4639,37 +4678,6 @@
                 <w:sz w:val="28"/>
                 <w:szCs w:val="28"/>
               </w:rPr>
-              <w:t>1</w:t>
-            </w:r>
-            <w:r>
-              <w:rPr>
-                <w:rFonts w:hint="eastAsia"/>
-                <w:sz w:val="28"/>
-                <w:szCs w:val="28"/>
-              </w:rPr>
-              <w:t>时此处传关键字，</w:t>
-            </w:r>
-            <w:r>
-              <w:rPr>
-                <w:sz w:val="28"/>
-                <w:szCs w:val="28"/>
-              </w:rPr>
-              <w:t>filter</w:t>
-            </w:r>
-            <w:r>
-              <w:rPr>
-                <w:rFonts w:hint="eastAsia"/>
-                <w:sz w:val="28"/>
-                <w:szCs w:val="28"/>
-              </w:rPr>
-              <w:t>为</w:t>
-            </w:r>
-            <w:r>
-              <w:rPr>
-                <w:rFonts w:hint="eastAsia"/>
-                <w:sz w:val="28"/>
-                <w:szCs w:val="28"/>
-              </w:rPr>
               <w:t>2</w:t>
             </w:r>
             <w:r>
@@ -4678,14 +4686,22 @@
                 <w:sz w:val="28"/>
                 <w:szCs w:val="28"/>
               </w:rPr>
-              <w:t>时此处传用户</w:t>
-            </w:r>
-            <w:r>
-              <w:rPr>
-                <w:sz w:val="28"/>
-                <w:szCs w:val="28"/>
-              </w:rPr>
-              <w:t xml:space="preserve">ID </w:t>
+              <w:t>时此参数有效</w:t>
+            </w:r>
+            <w:r>
+              <w:rPr>
+                <w:sz w:val="28"/>
+                <w:szCs w:val="28"/>
+              </w:rPr>
+              <w:t>)</w:t>
+            </w:r>
+            <w:r>
+              <w:rPr>
+                <w:rFonts w:hint="eastAsia"/>
+                <w:sz w:val="28"/>
+                <w:szCs w:val="28"/>
+              </w:rPr>
+              <w:t xml:space="preserve"> </w:t>
             </w:r>
           </w:p>
         </w:tc>
@@ -4707,8 +4723,179 @@
                 <w:sz w:val="28"/>
                 <w:szCs w:val="28"/>
               </w:rPr>
+              <w:t>keyword</w:t>
+            </w:r>
+          </w:p>
+        </w:tc>
+        <w:tc>
+          <w:tcPr>
+            <w:tcW w:w="956" w:type="dxa"/>
+          </w:tcPr>
+          <w:p>
+            <w:pPr>
+              <w:rPr>
+                <w:sz w:val="28"/>
+                <w:szCs w:val="28"/>
+              </w:rPr>
+            </w:pPr>
+            <w:r>
+              <w:rPr>
+                <w:sz w:val="28"/>
+                <w:szCs w:val="28"/>
+              </w:rPr>
+              <w:t>false</w:t>
+            </w:r>
+          </w:p>
+        </w:tc>
+        <w:tc>
+          <w:tcPr>
+            <w:tcW w:w="920" w:type="dxa"/>
+          </w:tcPr>
+          <w:p>
+            <w:pPr>
+              <w:rPr>
+                <w:sz w:val="28"/>
+                <w:szCs w:val="28"/>
+              </w:rPr>
+            </w:pPr>
+            <w:r>
+              <w:rPr>
+                <w:sz w:val="28"/>
+                <w:szCs w:val="28"/>
+              </w:rPr>
+              <w:t>string</w:t>
+            </w:r>
+          </w:p>
+        </w:tc>
+        <w:tc>
+          <w:tcPr>
+            <w:tcW w:w="4511" w:type="dxa"/>
+          </w:tcPr>
+          <w:p>
+            <w:pPr>
+              <w:rPr>
+                <w:rFonts w:hint="eastAsia"/>
+                <w:sz w:val="28"/>
+                <w:szCs w:val="28"/>
+              </w:rPr>
+            </w:pPr>
+            <w:r>
+              <w:rPr>
+                <w:sz w:val="28"/>
+                <w:szCs w:val="28"/>
+              </w:rPr>
               <w:t>filter</w:t>
             </w:r>
+            <w:r>
+              <w:rPr>
+                <w:rFonts w:hint="eastAsia"/>
+                <w:sz w:val="28"/>
+                <w:szCs w:val="28"/>
+              </w:rPr>
+              <w:t>为</w:t>
+            </w:r>
+            <w:r>
+              <w:rPr>
+                <w:rFonts w:hint="eastAsia"/>
+                <w:sz w:val="28"/>
+                <w:szCs w:val="28"/>
+              </w:rPr>
+              <w:t>1</w:t>
+            </w:r>
+            <w:r>
+              <w:rPr>
+                <w:rFonts w:hint="eastAsia"/>
+                <w:sz w:val="28"/>
+                <w:szCs w:val="28"/>
+              </w:rPr>
+              <w:t>时此处传关键字</w:t>
+            </w:r>
+            <w:r>
+              <w:rPr>
+                <w:rFonts w:hint="eastAsia"/>
+                <w:sz w:val="28"/>
+                <w:szCs w:val="28"/>
+              </w:rPr>
+              <w:t>（可为空）</w:t>
+            </w:r>
+          </w:p>
+          <w:p>
+            <w:pPr>
+              <w:rPr>
+                <w:sz w:val="28"/>
+                <w:szCs w:val="28"/>
+              </w:rPr>
+            </w:pPr>
+            <w:bookmarkStart w:id="0" w:name="_GoBack"/>
+            <w:bookmarkEnd w:id="0"/>
+            <w:r>
+              <w:rPr>
+                <w:rFonts w:hint="eastAsia"/>
+                <w:sz w:val="28"/>
+                <w:szCs w:val="28"/>
+              </w:rPr>
+              <w:t>，</w:t>
+            </w:r>
+            <w:r>
+              <w:rPr>
+                <w:sz w:val="28"/>
+                <w:szCs w:val="28"/>
+              </w:rPr>
+              <w:t>filter</w:t>
+            </w:r>
+            <w:r>
+              <w:rPr>
+                <w:rFonts w:hint="eastAsia"/>
+                <w:sz w:val="28"/>
+                <w:szCs w:val="28"/>
+              </w:rPr>
+              <w:t>为</w:t>
+            </w:r>
+            <w:r>
+              <w:rPr>
+                <w:rFonts w:hint="eastAsia"/>
+                <w:sz w:val="28"/>
+                <w:szCs w:val="28"/>
+              </w:rPr>
+              <w:t>2</w:t>
+            </w:r>
+            <w:r>
+              <w:rPr>
+                <w:rFonts w:hint="eastAsia"/>
+                <w:sz w:val="28"/>
+                <w:szCs w:val="28"/>
+              </w:rPr>
+              <w:t>时此处传用户</w:t>
+            </w:r>
+            <w:r>
+              <w:rPr>
+                <w:sz w:val="28"/>
+                <w:szCs w:val="28"/>
+              </w:rPr>
+              <w:t xml:space="preserve">ID </w:t>
+            </w:r>
+          </w:p>
+        </w:tc>
+      </w:tr>
+      <w:tr>
+        <w:tc>
+          <w:tcPr>
+            <w:tcW w:w="2129" w:type="dxa"/>
+          </w:tcPr>
+          <w:p>
+            <w:pPr>
+              <w:rPr>
+                <w:sz w:val="28"/>
+                <w:szCs w:val="28"/>
+              </w:rPr>
+            </w:pPr>
+            <w:r>
+              <w:rPr>
+                <w:sz w:val="28"/>
+                <w:szCs w:val="28"/>
+              </w:rPr>
+              <w:t>filter</w:t>
+            </w:r>
           </w:p>
         </w:tc>
         <w:tc>
@@ -4776,23 +4963,7 @@
                 <w:sz w:val="28"/>
                 <w:szCs w:val="28"/>
               </w:rPr>
-              <w:t>0</w:t>
-            </w:r>
-            <w:r>
-              <w:rPr>
-                <w:rFonts w:hint="eastAsia"/>
-                <w:sz w:val="28"/>
-                <w:szCs w:val="28"/>
-              </w:rPr>
-              <w:t>：全部，</w:t>
-            </w:r>
-            <w:r>
-              <w:rPr>
-                <w:rFonts w:hint="eastAsia"/>
-                <w:sz w:val="28"/>
-                <w:szCs w:val="28"/>
-              </w:rPr>
-              <w:t xml:space="preserve"> 1</w:t>
+              <w:t>1</w:t>
             </w:r>
             <w:r>
               <w:rPr>
@@ -4832,7 +5003,16 @@
                 <w:sz w:val="28"/>
                 <w:szCs w:val="28"/>
               </w:rPr>
-              <w:t>：获取关注人发布的商品</w:t>
+              <w:t>：</w:t>
+            </w:r>
+            <w:r>
+              <w:rPr>
+                <w:rFonts w:hint="eastAsia"/>
+                <w:strike/>
+                <w:sz w:val="28"/>
+                <w:szCs w:val="28"/>
+              </w:rPr>
+              <w:t>获取关注人发布的商品</w:t>
             </w:r>
           </w:p>
         </w:tc>
@@ -5737,8 +5917,6 @@
               </w:rPr>
               <w:t>ID</w:t>
             </w:r>
-            <w:bookmarkStart w:id="0" w:name="_GoBack"/>
-            <w:bookmarkEnd w:id="0"/>
           </w:p>
         </w:tc>
       </w:tr>
@@ -17349,7 +17527,7 @@
 </file>
 
 <file path=customXml/itemProps1.xml><?xml version="1.0" encoding="utf-8"?>
-<ds:datastoreItem xmlns:ds="http://schemas.openxmlformats.org/officeDocument/2006/customXml" ds:itemID="{691493AE-1BED-D746-9BB9-1B0909A29FFE}">
+<ds:datastoreItem xmlns:ds="http://schemas.openxmlformats.org/officeDocument/2006/customXml" ds:itemID="{0CE857A6-B956-FA4A-BADD-6E0AF8F185B0}">
   <ds:schemaRefs>
     <ds:schemaRef ds:uri="http://schemas.openxmlformats.org/officeDocument/2006/bibliography"/>
   </ds:schemaRefs>

</xml_diff>